<commit_message>
Added up to chapter 5
</commit_message>
<xml_diff>
--- a/TFG Jose Caro.docx
+++ b/TFG Jose Caro.docx
@@ -5,7 +5,9 @@
     <w:sdt>
       <w:sdtPr>
         <w:rPr>
+          <w:rFonts w:eastAsiaTheme="minorHAnsi"/>
           <w:color w:val="4472C4" w:themeColor="accent1"/>
+          <w:lang w:eastAsia="en-US"/>
         </w:rPr>
         <w:id w:val="-93939508"/>
         <w:docPartObj>
@@ -15,9 +17,7 @@
       </w:sdtPr>
       <w:sdtEndPr>
         <w:rPr>
-          <w:rFonts w:eastAsiaTheme="minorHAnsi"/>
           <w:color w:val="auto"/>
-          <w:lang w:eastAsia="en-US"/>
         </w:rPr>
       </w:sdtEndPr>
       <w:sdtContent>
@@ -160,6 +160,7 @@
             <w:dataBinding w:prefixMappings="xmlns:ns0='http://purl.org/dc/elements/1.1/' xmlns:ns1='http://schemas.openxmlformats.org/package/2006/metadata/core-properties' " w:xpath="/ns1:coreProperties[1]/ns0:subject[1]" w:storeItemID="{6C3C8BC8-F283-45AE-878A-BAB7291924A1}"/>
             <w:text/>
           </w:sdtPr>
+          <w:sdtEndPr/>
           <w:sdtContent>
             <w:p>
               <w:pPr>
@@ -285,6 +286,7 @@
                                     <w:calendar w:val="gregorian"/>
                                   </w:date>
                                 </w:sdtPr>
+                                <w:sdtEndPr/>
                                 <w:sdtContent>
                                   <w:p>
                                     <w:pPr>
@@ -331,6 +333,7 @@
                                     <w:dataBinding w:prefixMappings="xmlns:ns0='http://schemas.openxmlformats.org/officeDocument/2006/extended-properties' " w:xpath="/ns0:Properties[1]/ns0:Company[1]" w:storeItemID="{6668398D-A668-4E3E-A5EB-62B293D839F1}"/>
                                     <w:text/>
                                   </w:sdtPr>
+                                  <w:sdtEndPr/>
                                   <w:sdtContent>
                                     <w:r>
                                       <w:rPr>
@@ -361,6 +364,7 @@
                                     <w:dataBinding w:prefixMappings="xmlns:ns0='http://schemas.microsoft.com/office/2006/coverPageProps' " w:xpath="/ns0:CoverPageProperties[1]/ns0:CompanyAddress[1]" w:storeItemID="{55AF091B-3C7A-41E3-B477-F2FDAA23CFDA}"/>
                                     <w:text/>
                                   </w:sdtPr>
+                                  <w:sdtEndPr/>
                                   <w:sdtContent>
                                     <w:r>
                                       <w:rPr>
@@ -428,6 +432,7 @@
                               <w:calendar w:val="gregorian"/>
                             </w:date>
                           </w:sdtPr>
+                          <w:sdtEndPr/>
                           <w:sdtContent>
                             <w:p>
                               <w:pPr>
@@ -474,6 +479,7 @@
                               <w:dataBinding w:prefixMappings="xmlns:ns0='http://schemas.openxmlformats.org/officeDocument/2006/extended-properties' " w:xpath="/ns0:Properties[1]/ns0:Company[1]" w:storeItemID="{6668398D-A668-4E3E-A5EB-62B293D839F1}"/>
                               <w:text/>
                             </w:sdtPr>
+                            <w:sdtEndPr/>
                             <w:sdtContent>
                               <w:r>
                                 <w:rPr>
@@ -504,6 +510,7 @@
                               <w:dataBinding w:prefixMappings="xmlns:ns0='http://schemas.microsoft.com/office/2006/coverPageProps' " w:xpath="/ns0:CoverPageProperties[1]/ns0:CompanyAddress[1]" w:storeItemID="{55AF091B-3C7A-41E3-B477-F2FDAA23CFDA}"/>
                               <w:text/>
                             </w:sdtPr>
+                            <w:sdtEndPr/>
                             <w:sdtContent>
                               <w:r>
                                 <w:rPr>
@@ -590,8 +597,6 @@
             <w:br w:type="page"/>
           </w:r>
         </w:p>
-        <w:bookmarkStart w:id="0" w:name="_GoBack" w:displacedByCustomXml="next"/>
-        <w:bookmarkEnd w:id="0" w:displacedByCustomXml="next"/>
       </w:sdtContent>
     </w:sdt>
     <w:sdt>
@@ -658,7 +663,7 @@
           <w:r>
             <w:fldChar w:fldCharType="separate"/>
           </w:r>
-          <w:hyperlink w:anchor="_Toc33461034" w:history="1">
+          <w:hyperlink w:anchor="_Toc33544052" w:history="1">
             <w:r>
               <w:rPr>
                 <w:rStyle w:val="Hipervnculo"/>
@@ -688,7 +693,7 @@
                 <w:noProof/>
                 <w:webHidden/>
               </w:rPr>
-              <w:instrText xml:space="preserve"> PAGEREF _Toc33461034 \h </w:instrText>
+              <w:instrText xml:space="preserve"> PAGEREF _Toc33544052 \h </w:instrText>
             </w:r>
             <w:r>
               <w:rPr>
@@ -730,7 +735,7 @@
               <w:noProof/>
             </w:rPr>
           </w:pPr>
-          <w:hyperlink w:anchor="_Toc33461035" w:history="1">
+          <w:hyperlink w:anchor="_Toc33544053" w:history="1">
             <w:r>
               <w:rPr>
                 <w:rStyle w:val="Hipervnculo"/>
@@ -760,7 +765,7 @@
                 <w:noProof/>
                 <w:webHidden/>
               </w:rPr>
-              <w:instrText xml:space="preserve"> PAGEREF _Toc33461035 \h </w:instrText>
+              <w:instrText xml:space="preserve"> PAGEREF _Toc33544053 \h </w:instrText>
             </w:r>
             <w:r>
               <w:rPr>
@@ -802,7 +807,7 @@
               <w:noProof/>
             </w:rPr>
           </w:pPr>
-          <w:hyperlink w:anchor="_Toc33461036" w:history="1">
+          <w:hyperlink w:anchor="_Toc33544054" w:history="1">
             <w:r>
               <w:rPr>
                 <w:rStyle w:val="Hipervnculo"/>
@@ -830,7 +835,7 @@
                 <w:noProof/>
                 <w:webHidden/>
               </w:rPr>
-              <w:instrText xml:space="preserve"> PAGEREF _Toc33461036 \h </w:instrText>
+              <w:instrText xml:space="preserve"> PAGEREF _Toc33544054 \h </w:instrText>
             </w:r>
             <w:r>
               <w:rPr>
@@ -872,7 +877,7 @@
               <w:noProof/>
             </w:rPr>
           </w:pPr>
-          <w:hyperlink w:anchor="_Toc33461037" w:history="1">
+          <w:hyperlink w:anchor="_Toc33544055" w:history="1">
             <w:r>
               <w:rPr>
                 <w:rStyle w:val="Hipervnculo"/>
@@ -900,7 +905,7 @@
                 <w:noProof/>
                 <w:webHidden/>
               </w:rPr>
-              <w:instrText xml:space="preserve"> PAGEREF _Toc33461037 \h </w:instrText>
+              <w:instrText xml:space="preserve"> PAGEREF _Toc33544055 \h </w:instrText>
             </w:r>
             <w:r>
               <w:rPr>
@@ -942,7 +947,7 @@
               <w:noProof/>
             </w:rPr>
           </w:pPr>
-          <w:hyperlink w:anchor="_Toc33461038" w:history="1">
+          <w:hyperlink w:anchor="_Toc33544056" w:history="1">
             <w:r>
               <w:rPr>
                 <w:rStyle w:val="Hipervnculo"/>
@@ -972,7 +977,7 @@
                 <w:noProof/>
                 <w:webHidden/>
               </w:rPr>
-              <w:instrText xml:space="preserve"> PAGEREF _Toc33461038 \h </w:instrText>
+              <w:instrText xml:space="preserve"> PAGEREF _Toc33544056 \h </w:instrText>
             </w:r>
             <w:r>
               <w:rPr>
@@ -1014,7 +1019,7 @@
               <w:noProof/>
             </w:rPr>
           </w:pPr>
-          <w:hyperlink w:anchor="_Toc33461039" w:history="1">
+          <w:hyperlink w:anchor="_Toc33544057" w:history="1">
             <w:r>
               <w:rPr>
                 <w:rStyle w:val="Hipervnculo"/>
@@ -1042,7 +1047,7 @@
                 <w:noProof/>
                 <w:webHidden/>
               </w:rPr>
-              <w:instrText xml:space="preserve"> PAGEREF _Toc33461039 \h </w:instrText>
+              <w:instrText xml:space="preserve"> PAGEREF _Toc33544057 \h </w:instrText>
             </w:r>
             <w:r>
               <w:rPr>
@@ -1084,7 +1089,7 @@
               <w:noProof/>
             </w:rPr>
           </w:pPr>
-          <w:hyperlink w:anchor="_Toc33461040" w:history="1">
+          <w:hyperlink w:anchor="_Toc33544058" w:history="1">
             <w:r>
               <w:rPr>
                 <w:rStyle w:val="Hipervnculo"/>
@@ -1112,7 +1117,7 @@
                 <w:noProof/>
                 <w:webHidden/>
               </w:rPr>
-              <w:instrText xml:space="preserve"> PAGEREF _Toc33461040 \h </w:instrText>
+              <w:instrText xml:space="preserve"> PAGEREF _Toc33544058 \h </w:instrText>
             </w:r>
             <w:r>
               <w:rPr>
@@ -1133,6 +1138,78 @@
                 <w:webHidden/>
               </w:rPr>
               <w:t>7</w:t>
+            </w:r>
+            <w:r>
+              <w:rPr>
+                <w:noProof/>
+                <w:webHidden/>
+              </w:rPr>
+              <w:fldChar w:fldCharType="end"/>
+            </w:r>
+          </w:hyperlink>
+        </w:p>
+        <w:p>
+          <w:pPr>
+            <w:pStyle w:val="TDC1"/>
+            <w:tabs>
+              <w:tab w:val="right" w:leader="dot" w:pos="8494"/>
+            </w:tabs>
+            <w:rPr>
+              <w:rFonts w:cstheme="minorBidi"/>
+              <w:noProof/>
+            </w:rPr>
+          </w:pPr>
+          <w:hyperlink w:anchor="_Toc33544059" w:history="1">
+            <w:r>
+              <w:rPr>
+                <w:rStyle w:val="Hipervnculo"/>
+                <w:rFonts w:ascii="Times New Roman" w:hAnsi="Times New Roman"/>
+                <w:b/>
+                <w:bCs/>
+                <w:noProof/>
+              </w:rPr>
+              <w:t>4. El protocolo MIDI</w:t>
+            </w:r>
+            <w:r>
+              <w:rPr>
+                <w:noProof/>
+                <w:webHidden/>
+              </w:rPr>
+              <w:tab/>
+            </w:r>
+            <w:r>
+              <w:rPr>
+                <w:noProof/>
+                <w:webHidden/>
+              </w:rPr>
+              <w:fldChar w:fldCharType="begin"/>
+            </w:r>
+            <w:r>
+              <w:rPr>
+                <w:noProof/>
+                <w:webHidden/>
+              </w:rPr>
+              <w:instrText xml:space="preserve"> PAGEREF _Toc33544059 \h </w:instrText>
+            </w:r>
+            <w:r>
+              <w:rPr>
+                <w:noProof/>
+                <w:webHidden/>
+              </w:rPr>
+            </w:r>
+            <w:r>
+              <w:rPr>
+                <w:noProof/>
+                <w:webHidden/>
+              </w:rPr>
+              <w:fldChar w:fldCharType="separate"/>
+            </w:r>
+            <w:r>
+              <w:rPr>
+                <w:noProof/>
+                <w:webHidden/>
+              </w:rPr>
+              <w:t>9</w:t>
             </w:r>
             <w:r>
               <w:rPr>
@@ -1343,7 +1420,7 @@
           <w:szCs w:val="40"/>
         </w:rPr>
       </w:pPr>
-      <w:bookmarkStart w:id="1" w:name="_Toc33461034"/>
+      <w:bookmarkStart w:id="0" w:name="_Toc33544052"/>
       <w:r>
         <w:rPr>
           <w:rFonts w:ascii="Times New Roman" w:hAnsi="Times New Roman" w:cs="Times New Roman"/>
@@ -1365,7 +1442,7 @@
         </w:rPr>
         <w:t>Introducción</w:t>
       </w:r>
-      <w:bookmarkEnd w:id="1"/>
+      <w:bookmarkEnd w:id="0"/>
     </w:p>
     <w:p/>
     <w:p>
@@ -2104,7 +2181,7 @@
           <w:szCs w:val="40"/>
         </w:rPr>
       </w:pPr>
-      <w:bookmarkStart w:id="2" w:name="_Toc33461035"/>
+      <w:bookmarkStart w:id="1" w:name="_Toc33544053"/>
       <w:r>
         <w:rPr>
           <w:rFonts w:ascii="Times New Roman" w:hAnsi="Times New Roman" w:cs="Times New Roman"/>
@@ -2125,7 +2202,7 @@
         </w:rPr>
         <w:t>Nociones básicas</w:t>
       </w:r>
-      <w:bookmarkEnd w:id="2"/>
+      <w:bookmarkEnd w:id="1"/>
     </w:p>
     <w:p/>
     <w:p>
@@ -2171,7 +2248,7 @@
           <w:szCs w:val="32"/>
         </w:rPr>
       </w:pPr>
-      <w:bookmarkStart w:id="3" w:name="_Toc33461036"/>
+      <w:bookmarkStart w:id="2" w:name="_Toc33544054"/>
       <w:r>
         <w:rPr>
           <w:rFonts w:ascii="Times New Roman" w:hAnsi="Times New Roman" w:cs="Times New Roman"/>
@@ -2188,7 +2265,7 @@
         </w:rPr>
         <w:t xml:space="preserve"> Física del sonido</w:t>
       </w:r>
-      <w:bookmarkEnd w:id="3"/>
+      <w:bookmarkEnd w:id="2"/>
     </w:p>
     <w:p/>
     <w:p>
@@ -2471,7 +2548,7 @@
           <w:szCs w:val="32"/>
         </w:rPr>
       </w:pPr>
-      <w:bookmarkStart w:id="4" w:name="_Toc33461037"/>
+      <w:bookmarkStart w:id="3" w:name="_Toc33544055"/>
       <w:r>
         <w:rPr>
           <w:rFonts w:ascii="Times New Roman" w:hAnsi="Times New Roman" w:cs="Times New Roman"/>
@@ -2488,7 +2565,7 @@
         </w:rPr>
         <w:t>acústicas de la música</w:t>
       </w:r>
-      <w:bookmarkEnd w:id="4"/>
+      <w:bookmarkEnd w:id="3"/>
     </w:p>
     <w:p>
       <w:pPr>
@@ -3085,7 +3162,7 @@
           <w:szCs w:val="40"/>
         </w:rPr>
       </w:pPr>
-      <w:bookmarkStart w:id="5" w:name="_Toc33461038"/>
+      <w:bookmarkStart w:id="4" w:name="_Toc33544056"/>
       <w:r>
         <w:rPr>
           <w:rFonts w:ascii="Times New Roman" w:hAnsi="Times New Roman" w:cs="Times New Roman"/>
@@ -3096,7 +3173,7 @@
         </w:rPr>
         <w:t>3. Audio digital</w:t>
       </w:r>
-      <w:bookmarkEnd w:id="5"/>
+      <w:bookmarkEnd w:id="4"/>
     </w:p>
     <w:p/>
     <w:p>
@@ -3208,7 +3285,7 @@
           <w:szCs w:val="32"/>
         </w:rPr>
       </w:pPr>
-      <w:bookmarkStart w:id="6" w:name="_Toc33461039"/>
+      <w:bookmarkStart w:id="5" w:name="_Toc33544057"/>
       <w:r>
         <w:rPr>
           <w:rFonts w:ascii="Times New Roman" w:hAnsi="Times New Roman" w:cs="Times New Roman"/>
@@ -3217,7 +3294,7 @@
         </w:rPr>
         <w:t>3.1 Muestreo y cuantificación</w:t>
       </w:r>
-      <w:bookmarkEnd w:id="6"/>
+      <w:bookmarkEnd w:id="5"/>
     </w:p>
     <w:p/>
     <w:p>
@@ -3402,7 +3479,7 @@
           <w:szCs w:val="32"/>
         </w:rPr>
       </w:pPr>
-      <w:bookmarkStart w:id="7" w:name="_Toc33461040"/>
+      <w:bookmarkStart w:id="6" w:name="_Toc33544058"/>
       <w:r>
         <w:rPr>
           <w:rFonts w:ascii="Times New Roman" w:hAnsi="Times New Roman" w:cs="Times New Roman"/>
@@ -3411,7 +3488,7 @@
         </w:rPr>
         <w:t>3.2 Formatos más importantes</w:t>
       </w:r>
-      <w:bookmarkEnd w:id="7"/>
+      <w:bookmarkEnd w:id="6"/>
     </w:p>
     <w:p/>
     <w:p>
@@ -3741,7 +3818,23 @@
           <w:sz w:val="24"/>
           <w:szCs w:val="24"/>
         </w:rPr>
-        <w:t xml:space="preserve"> Para evitar usar tanta memoria como los formatos mencionados anteriormente, existen formatos que como el archiconocido MP3, AAC, Ogg…</w:t>
+        <w:t xml:space="preserve"> Para evitar usar tanta memoria como los formatos mencionados anteriormente, existen formatos que </w:t>
+      </w:r>
+      <w:r>
+        <w:rPr>
+          <w:rFonts w:ascii="Times New Roman" w:hAnsi="Times New Roman" w:cs="Times New Roman"/>
+          <w:sz w:val="24"/>
+          <w:szCs w:val="24"/>
+        </w:rPr>
+        <w:t xml:space="preserve">comprimen la información, </w:t>
+      </w:r>
+      <w:r>
+        <w:rPr>
+          <w:rFonts w:ascii="Times New Roman" w:hAnsi="Times New Roman" w:cs="Times New Roman"/>
+          <w:sz w:val="24"/>
+          <w:szCs w:val="24"/>
+        </w:rPr>
+        <w:t>como el archiconocido MP3, AAC, Ogg…</w:t>
       </w:r>
     </w:p>
     <w:p>
@@ -3998,6 +4091,1392 @@
         </w:rPr>
         <w:t>notas y acciones; haciendo que sea un equivalente moderno a las partituras, con los nombres de los instrumentos, las notas, tiempos y más indicaciones.</w:t>
       </w:r>
+    </w:p>
+    <w:p>
+      <w:pPr>
+        <w:pStyle w:val="Ttulo1"/>
+        <w:rPr>
+          <w:rFonts w:ascii="Times New Roman" w:hAnsi="Times New Roman" w:cs="Times New Roman"/>
+          <w:b/>
+          <w:bCs/>
+          <w:sz w:val="40"/>
+          <w:szCs w:val="40"/>
+        </w:rPr>
+      </w:pPr>
+      <w:bookmarkStart w:id="7" w:name="_Toc33544059"/>
+      <w:r>
+        <w:rPr>
+          <w:rFonts w:ascii="Times New Roman" w:hAnsi="Times New Roman" w:cs="Times New Roman"/>
+          <w:b/>
+          <w:bCs/>
+          <w:sz w:val="40"/>
+          <w:szCs w:val="40"/>
+        </w:rPr>
+        <w:lastRenderedPageBreak/>
+        <w:t>4. MIDI</w:t>
+      </w:r>
+      <w:bookmarkEnd w:id="7"/>
+    </w:p>
+    <w:p/>
+    <w:p>
+      <w:pPr>
+        <w:rPr>
+          <w:rFonts w:ascii="Times New Roman" w:hAnsi="Times New Roman" w:cs="Times New Roman"/>
+          <w:sz w:val="24"/>
+          <w:szCs w:val="24"/>
+        </w:rPr>
+      </w:pPr>
+      <w:r>
+        <w:rPr>
+          <w:rFonts w:ascii="Times New Roman" w:hAnsi="Times New Roman" w:cs="Times New Roman"/>
+          <w:sz w:val="24"/>
+          <w:szCs w:val="24"/>
+        </w:rPr>
+        <w:t>En e</w:t>
+      </w:r>
+      <w:r>
+        <w:rPr>
+          <w:rFonts w:ascii="Times New Roman" w:hAnsi="Times New Roman" w:cs="Times New Roman"/>
+          <w:sz w:val="24"/>
+          <w:szCs w:val="24"/>
+        </w:rPr>
+        <w:t xml:space="preserve">ste capítulo trataremos más a fondo qué es el </w:t>
+      </w:r>
+      <w:r>
+        <w:rPr>
+          <w:rFonts w:ascii="Times New Roman" w:hAnsi="Times New Roman" w:cs="Times New Roman"/>
+          <w:sz w:val="24"/>
+          <w:szCs w:val="24"/>
+        </w:rPr>
+        <w:t>estándar</w:t>
+      </w:r>
+      <w:r>
+        <w:rPr>
+          <w:rFonts w:ascii="Times New Roman" w:hAnsi="Times New Roman" w:cs="Times New Roman"/>
+          <w:sz w:val="24"/>
+          <w:szCs w:val="24"/>
+        </w:rPr>
+        <w:t xml:space="preserve"> MIDI y cómo funciona.</w:t>
+      </w:r>
+    </w:p>
+    <w:p>
+      <w:pPr>
+        <w:rPr>
+          <w:rFonts w:ascii="Times New Roman" w:hAnsi="Times New Roman" w:cs="Times New Roman"/>
+          <w:sz w:val="24"/>
+          <w:szCs w:val="24"/>
+        </w:rPr>
+      </w:pPr>
+      <w:r>
+        <w:rPr>
+          <w:rFonts w:ascii="Times New Roman" w:hAnsi="Times New Roman" w:cs="Times New Roman"/>
+          <w:sz w:val="24"/>
+          <w:szCs w:val="24"/>
+        </w:rPr>
+        <w:t xml:space="preserve">El </w:t>
+      </w:r>
+      <w:r>
+        <w:rPr>
+          <w:rFonts w:ascii="Times New Roman" w:hAnsi="Times New Roman" w:cs="Times New Roman"/>
+          <w:sz w:val="24"/>
+          <w:szCs w:val="24"/>
+        </w:rPr>
+        <w:t>estándar</w:t>
+      </w:r>
+      <w:r>
+        <w:rPr>
+          <w:rFonts w:ascii="Times New Roman" w:hAnsi="Times New Roman" w:cs="Times New Roman"/>
+          <w:sz w:val="24"/>
+          <w:szCs w:val="24"/>
+        </w:rPr>
+        <w:t xml:space="preserve"> MIDI (Musical </w:t>
+      </w:r>
+      <w:proofErr w:type="spellStart"/>
+      <w:r>
+        <w:rPr>
+          <w:rFonts w:ascii="Times New Roman" w:hAnsi="Times New Roman" w:cs="Times New Roman"/>
+          <w:sz w:val="24"/>
+          <w:szCs w:val="24"/>
+        </w:rPr>
+        <w:t>Instrument</w:t>
+      </w:r>
+      <w:proofErr w:type="spellEnd"/>
+      <w:r>
+        <w:rPr>
+          <w:rFonts w:ascii="Times New Roman" w:hAnsi="Times New Roman" w:cs="Times New Roman"/>
+          <w:sz w:val="24"/>
+          <w:szCs w:val="24"/>
+        </w:rPr>
+        <w:t xml:space="preserve"> Digital </w:t>
+      </w:r>
+      <w:proofErr w:type="gramStart"/>
+      <w:r>
+        <w:rPr>
+          <w:rFonts w:ascii="Times New Roman" w:hAnsi="Times New Roman" w:cs="Times New Roman"/>
+          <w:sz w:val="24"/>
+          <w:szCs w:val="24"/>
+        </w:rPr>
+        <w:t>Interface</w:t>
+      </w:r>
+      <w:proofErr w:type="gramEnd"/>
+      <w:r>
+        <w:rPr>
+          <w:rFonts w:ascii="Times New Roman" w:hAnsi="Times New Roman" w:cs="Times New Roman"/>
+          <w:sz w:val="24"/>
+          <w:szCs w:val="24"/>
+        </w:rPr>
+        <w:t xml:space="preserve">) surge en 1983 como un convenio del que resultó la MMA (MIDI </w:t>
+      </w:r>
+      <w:proofErr w:type="spellStart"/>
+      <w:r>
+        <w:rPr>
+          <w:rFonts w:ascii="Times New Roman" w:hAnsi="Times New Roman" w:cs="Times New Roman"/>
+          <w:sz w:val="24"/>
+          <w:szCs w:val="24"/>
+        </w:rPr>
+        <w:t>Manufacturers</w:t>
+      </w:r>
+      <w:proofErr w:type="spellEnd"/>
+      <w:r>
+        <w:rPr>
+          <w:rFonts w:ascii="Times New Roman" w:hAnsi="Times New Roman" w:cs="Times New Roman"/>
+          <w:sz w:val="24"/>
+          <w:szCs w:val="24"/>
+        </w:rPr>
+        <w:t xml:space="preserve"> </w:t>
+      </w:r>
+      <w:proofErr w:type="spellStart"/>
+      <w:r>
+        <w:rPr>
+          <w:rFonts w:ascii="Times New Roman" w:hAnsi="Times New Roman" w:cs="Times New Roman"/>
+          <w:sz w:val="24"/>
+          <w:szCs w:val="24"/>
+        </w:rPr>
+        <w:t>Association</w:t>
+      </w:r>
+      <w:proofErr w:type="spellEnd"/>
+      <w:r>
+        <w:rPr>
+          <w:rFonts w:ascii="Times New Roman" w:hAnsi="Times New Roman" w:cs="Times New Roman"/>
+          <w:sz w:val="24"/>
+          <w:szCs w:val="24"/>
+        </w:rPr>
+        <w:t>).</w:t>
+      </w:r>
+    </w:p>
+    <w:p>
+      <w:pPr>
+        <w:rPr>
+          <w:rFonts w:ascii="Times New Roman" w:hAnsi="Times New Roman" w:cs="Times New Roman"/>
+          <w:sz w:val="24"/>
+          <w:szCs w:val="24"/>
+        </w:rPr>
+      </w:pPr>
+      <w:r>
+        <w:rPr>
+          <w:rFonts w:ascii="Times New Roman" w:hAnsi="Times New Roman" w:cs="Times New Roman"/>
+          <w:sz w:val="24"/>
+          <w:szCs w:val="24"/>
+        </w:rPr>
+        <w:t>Dicho estándar tecnológico describe un protocolo, una interfaz digital y conectores con el objetivo de hacer que ciertos instrumentos musicales electrónicos y computadores puedan relacionarse y comunicarse entre ellos.</w:t>
+      </w:r>
+    </w:p>
+    <w:p>
+      <w:pPr>
+        <w:rPr>
+          <w:rFonts w:ascii="Times New Roman" w:hAnsi="Times New Roman" w:cs="Times New Roman"/>
+          <w:sz w:val="24"/>
+          <w:szCs w:val="24"/>
+        </w:rPr>
+      </w:pPr>
+      <w:r>
+        <w:rPr>
+          <w:rFonts w:ascii="Times New Roman" w:hAnsi="Times New Roman" w:cs="Times New Roman"/>
+          <w:sz w:val="24"/>
+          <w:szCs w:val="24"/>
+        </w:rPr>
+        <w:t xml:space="preserve">Una </w:t>
+      </w:r>
+      <w:r>
+        <w:rPr>
+          <w:rFonts w:ascii="Times New Roman" w:hAnsi="Times New Roman" w:cs="Times New Roman"/>
+          <w:sz w:val="24"/>
+          <w:szCs w:val="24"/>
+        </w:rPr>
+        <w:t>sola conexión de este tipo tiene la capacidad de transmitir hasta 16 canales de información que se pueden conectar a distintos equipos.</w:t>
+      </w:r>
+    </w:p>
+    <w:p>
+      <w:pPr>
+        <w:rPr>
+          <w:rFonts w:ascii="Times New Roman" w:hAnsi="Times New Roman" w:cs="Times New Roman"/>
+          <w:sz w:val="24"/>
+          <w:szCs w:val="24"/>
+        </w:rPr>
+      </w:pPr>
+      <w:r>
+        <w:rPr>
+          <w:rFonts w:ascii="Times New Roman" w:hAnsi="Times New Roman" w:cs="Times New Roman"/>
+          <w:sz w:val="24"/>
+          <w:szCs w:val="24"/>
+        </w:rPr>
+        <w:t>Los mensajes de evento descritos en el protocolo MIDI especifican notación musical, tono, velocidad, señales de control de parámetros musicales (dinámica, vibrato, tempo…).</w:t>
+      </w:r>
+    </w:p>
+    <w:p>
+      <w:pPr>
+        <w:rPr>
+          <w:rFonts w:ascii="Times New Roman" w:hAnsi="Times New Roman" w:cs="Times New Roman"/>
+          <w:sz w:val="24"/>
+          <w:szCs w:val="24"/>
+        </w:rPr>
+      </w:pPr>
+      <w:r>
+        <w:rPr>
+          <w:rFonts w:ascii="Times New Roman" w:hAnsi="Times New Roman" w:cs="Times New Roman"/>
+          <w:sz w:val="24"/>
+          <w:szCs w:val="24"/>
+        </w:rPr>
+        <w:t xml:space="preserve">A </w:t>
+      </w:r>
+      <w:proofErr w:type="gramStart"/>
+      <w:r>
+        <w:rPr>
+          <w:rFonts w:ascii="Times New Roman" w:hAnsi="Times New Roman" w:cs="Times New Roman"/>
+          <w:sz w:val="24"/>
+          <w:szCs w:val="24"/>
+        </w:rPr>
+        <w:t>continuación</w:t>
+      </w:r>
+      <w:proofErr w:type="gramEnd"/>
+      <w:r>
+        <w:rPr>
+          <w:rFonts w:ascii="Times New Roman" w:hAnsi="Times New Roman" w:cs="Times New Roman"/>
+          <w:sz w:val="24"/>
+          <w:szCs w:val="24"/>
+        </w:rPr>
+        <w:t xml:space="preserve"> se </w:t>
+      </w:r>
+      <w:r>
+        <w:rPr>
+          <w:rFonts w:ascii="Times New Roman" w:hAnsi="Times New Roman" w:cs="Times New Roman"/>
+          <w:sz w:val="24"/>
+          <w:szCs w:val="24"/>
+        </w:rPr>
+        <w:t>muestra una tabla que describe los comandos admitidos en estos mensajes</w:t>
+      </w:r>
+      <w:r>
+        <w:rPr>
+          <w:rFonts w:ascii="Times New Roman" w:hAnsi="Times New Roman" w:cs="Times New Roman"/>
+          <w:sz w:val="24"/>
+          <w:szCs w:val="24"/>
+        </w:rPr>
+        <w:t>:</w:t>
+      </w:r>
+    </w:p>
+    <w:tbl>
+      <w:tblPr>
+        <w:tblStyle w:val="Tablaconcuadrcula"/>
+        <w:tblW w:w="0" w:type="auto"/>
+        <w:tblLook w:val="04A0" w:firstRow="1" w:lastRow="0" w:firstColumn="1" w:lastColumn="0" w:noHBand="0" w:noVBand="1"/>
+      </w:tblPr>
+      <w:tblGrid>
+        <w:gridCol w:w="2123"/>
+        <w:gridCol w:w="2123"/>
+        <w:gridCol w:w="2124"/>
+        <w:gridCol w:w="2124"/>
+      </w:tblGrid>
+      <w:tr>
+        <w:tc>
+          <w:tcPr>
+            <w:tcW w:w="2123" w:type="dxa"/>
+            <w:shd w:val="clear" w:color="auto" w:fill="B4C6E7" w:themeFill="accent1" w:themeFillTint="66"/>
+          </w:tcPr>
+          <w:p>
+            <w:pPr>
+              <w:rPr>
+                <w:rFonts w:ascii="Times New Roman" w:hAnsi="Times New Roman" w:cs="Times New Roman"/>
+                <w:b/>
+                <w:bCs/>
+                <w:i/>
+                <w:iCs/>
+                <w:sz w:val="24"/>
+                <w:szCs w:val="24"/>
+              </w:rPr>
+            </w:pPr>
+            <w:r>
+              <w:rPr>
+                <w:rFonts w:ascii="Times New Roman" w:hAnsi="Times New Roman" w:cs="Times New Roman"/>
+                <w:b/>
+                <w:bCs/>
+                <w:i/>
+                <w:iCs/>
+                <w:sz w:val="24"/>
+                <w:szCs w:val="24"/>
+              </w:rPr>
+              <w:t>Mensaje</w:t>
+            </w:r>
+          </w:p>
+        </w:tc>
+        <w:tc>
+          <w:tcPr>
+            <w:tcW w:w="2123" w:type="dxa"/>
+            <w:shd w:val="clear" w:color="auto" w:fill="B4C6E7" w:themeFill="accent1" w:themeFillTint="66"/>
+          </w:tcPr>
+          <w:p>
+            <w:pPr>
+              <w:rPr>
+                <w:rFonts w:ascii="Times New Roman" w:hAnsi="Times New Roman" w:cs="Times New Roman"/>
+                <w:b/>
+                <w:bCs/>
+                <w:i/>
+                <w:iCs/>
+                <w:sz w:val="24"/>
+                <w:szCs w:val="24"/>
+              </w:rPr>
+            </w:pPr>
+            <w:r>
+              <w:rPr>
+                <w:rFonts w:ascii="Times New Roman" w:hAnsi="Times New Roman" w:cs="Times New Roman"/>
+                <w:b/>
+                <w:bCs/>
+                <w:i/>
+                <w:iCs/>
+                <w:sz w:val="24"/>
+                <w:szCs w:val="24"/>
+              </w:rPr>
+              <w:t>Código</w:t>
+            </w:r>
+          </w:p>
+        </w:tc>
+        <w:tc>
+          <w:tcPr>
+            <w:tcW w:w="2124" w:type="dxa"/>
+            <w:shd w:val="clear" w:color="auto" w:fill="B4C6E7" w:themeFill="accent1" w:themeFillTint="66"/>
+          </w:tcPr>
+          <w:p>
+            <w:pPr>
+              <w:rPr>
+                <w:rFonts w:ascii="Times New Roman" w:hAnsi="Times New Roman" w:cs="Times New Roman"/>
+                <w:b/>
+                <w:bCs/>
+                <w:i/>
+                <w:iCs/>
+                <w:sz w:val="24"/>
+                <w:szCs w:val="24"/>
+              </w:rPr>
+            </w:pPr>
+            <w:r>
+              <w:rPr>
+                <w:rFonts w:ascii="Times New Roman" w:hAnsi="Times New Roman" w:cs="Times New Roman"/>
+                <w:b/>
+                <w:bCs/>
+                <w:i/>
+                <w:iCs/>
+                <w:sz w:val="24"/>
+                <w:szCs w:val="24"/>
+              </w:rPr>
+              <w:t>Parámetro 1</w:t>
+            </w:r>
+          </w:p>
+        </w:tc>
+        <w:tc>
+          <w:tcPr>
+            <w:tcW w:w="2124" w:type="dxa"/>
+            <w:shd w:val="clear" w:color="auto" w:fill="B4C6E7" w:themeFill="accent1" w:themeFillTint="66"/>
+          </w:tcPr>
+          <w:p>
+            <w:pPr>
+              <w:rPr>
+                <w:rFonts w:ascii="Times New Roman" w:hAnsi="Times New Roman" w:cs="Times New Roman"/>
+                <w:b/>
+                <w:bCs/>
+                <w:i/>
+                <w:iCs/>
+                <w:sz w:val="24"/>
+                <w:szCs w:val="24"/>
+              </w:rPr>
+            </w:pPr>
+            <w:r>
+              <w:rPr>
+                <w:rFonts w:ascii="Times New Roman" w:hAnsi="Times New Roman" w:cs="Times New Roman"/>
+                <w:b/>
+                <w:bCs/>
+                <w:i/>
+                <w:iCs/>
+                <w:sz w:val="24"/>
+                <w:szCs w:val="24"/>
+              </w:rPr>
+              <w:t>Parámetro</w:t>
+            </w:r>
+          </w:p>
+        </w:tc>
+      </w:tr>
+      <w:tr>
+        <w:tc>
+          <w:tcPr>
+            <w:tcW w:w="2123" w:type="dxa"/>
+          </w:tcPr>
+          <w:p>
+            <w:pPr>
+              <w:rPr>
+                <w:rFonts w:ascii="Times New Roman" w:hAnsi="Times New Roman" w:cs="Times New Roman"/>
+                <w:sz w:val="24"/>
+                <w:szCs w:val="24"/>
+              </w:rPr>
+            </w:pPr>
+            <w:r>
+              <w:rPr>
+                <w:rFonts w:ascii="Times New Roman" w:hAnsi="Times New Roman" w:cs="Times New Roman"/>
+                <w:sz w:val="24"/>
+                <w:szCs w:val="24"/>
+              </w:rPr>
+              <w:t>Note Off</w:t>
+            </w:r>
+          </w:p>
+        </w:tc>
+        <w:tc>
+          <w:tcPr>
+            <w:tcW w:w="2123" w:type="dxa"/>
+          </w:tcPr>
+          <w:p>
+            <w:pPr>
+              <w:rPr>
+                <w:rFonts w:ascii="Times New Roman" w:hAnsi="Times New Roman" w:cs="Times New Roman"/>
+                <w:sz w:val="24"/>
+                <w:szCs w:val="24"/>
+              </w:rPr>
+            </w:pPr>
+            <w:r>
+              <w:rPr>
+                <w:rFonts w:ascii="Times New Roman" w:hAnsi="Times New Roman" w:cs="Times New Roman"/>
+                <w:sz w:val="24"/>
+                <w:szCs w:val="24"/>
+              </w:rPr>
+              <w:t>0x8</w:t>
+            </w:r>
+          </w:p>
+        </w:tc>
+        <w:tc>
+          <w:tcPr>
+            <w:tcW w:w="2124" w:type="dxa"/>
+          </w:tcPr>
+          <w:p>
+            <w:pPr>
+              <w:rPr>
+                <w:rFonts w:ascii="Times New Roman" w:hAnsi="Times New Roman" w:cs="Times New Roman"/>
+                <w:sz w:val="24"/>
+                <w:szCs w:val="24"/>
+              </w:rPr>
+            </w:pPr>
+            <w:r>
+              <w:rPr>
+                <w:rFonts w:ascii="Times New Roman" w:hAnsi="Times New Roman" w:cs="Times New Roman"/>
+                <w:sz w:val="24"/>
+                <w:szCs w:val="24"/>
+              </w:rPr>
+              <w:t>Número de nota</w:t>
+            </w:r>
+          </w:p>
+        </w:tc>
+        <w:tc>
+          <w:tcPr>
+            <w:tcW w:w="2124" w:type="dxa"/>
+          </w:tcPr>
+          <w:p>
+            <w:pPr>
+              <w:rPr>
+                <w:rFonts w:ascii="Times New Roman" w:hAnsi="Times New Roman" w:cs="Times New Roman"/>
+                <w:sz w:val="24"/>
+                <w:szCs w:val="24"/>
+              </w:rPr>
+            </w:pPr>
+            <w:r>
+              <w:rPr>
+                <w:rFonts w:ascii="Times New Roman" w:hAnsi="Times New Roman" w:cs="Times New Roman"/>
+                <w:sz w:val="24"/>
+                <w:szCs w:val="24"/>
+              </w:rPr>
+              <w:t>Velocidad</w:t>
+            </w:r>
+          </w:p>
+        </w:tc>
+      </w:tr>
+      <w:tr>
+        <w:tc>
+          <w:tcPr>
+            <w:tcW w:w="2123" w:type="dxa"/>
+          </w:tcPr>
+          <w:p>
+            <w:pPr>
+              <w:rPr>
+                <w:rFonts w:ascii="Times New Roman" w:hAnsi="Times New Roman" w:cs="Times New Roman"/>
+                <w:sz w:val="24"/>
+                <w:szCs w:val="24"/>
+              </w:rPr>
+            </w:pPr>
+            <w:r>
+              <w:rPr>
+                <w:rFonts w:ascii="Times New Roman" w:hAnsi="Times New Roman" w:cs="Times New Roman"/>
+                <w:sz w:val="24"/>
+                <w:szCs w:val="24"/>
+              </w:rPr>
+              <w:t xml:space="preserve">Note </w:t>
+            </w:r>
+            <w:proofErr w:type="spellStart"/>
+            <w:r>
+              <w:rPr>
+                <w:rFonts w:ascii="Times New Roman" w:hAnsi="Times New Roman" w:cs="Times New Roman"/>
+                <w:sz w:val="24"/>
+                <w:szCs w:val="24"/>
+              </w:rPr>
+              <w:t>On</w:t>
+            </w:r>
+            <w:proofErr w:type="spellEnd"/>
+          </w:p>
+        </w:tc>
+        <w:tc>
+          <w:tcPr>
+            <w:tcW w:w="2123" w:type="dxa"/>
+          </w:tcPr>
+          <w:p>
+            <w:pPr>
+              <w:rPr>
+                <w:rFonts w:ascii="Times New Roman" w:hAnsi="Times New Roman" w:cs="Times New Roman"/>
+                <w:sz w:val="24"/>
+                <w:szCs w:val="24"/>
+              </w:rPr>
+            </w:pPr>
+            <w:r>
+              <w:rPr>
+                <w:rFonts w:ascii="Times New Roman" w:hAnsi="Times New Roman" w:cs="Times New Roman"/>
+                <w:sz w:val="24"/>
+                <w:szCs w:val="24"/>
+              </w:rPr>
+              <w:t>0x9</w:t>
+            </w:r>
+          </w:p>
+        </w:tc>
+        <w:tc>
+          <w:tcPr>
+            <w:tcW w:w="2124" w:type="dxa"/>
+          </w:tcPr>
+          <w:p>
+            <w:pPr>
+              <w:rPr>
+                <w:rFonts w:ascii="Times New Roman" w:hAnsi="Times New Roman" w:cs="Times New Roman"/>
+                <w:sz w:val="24"/>
+                <w:szCs w:val="24"/>
+              </w:rPr>
+            </w:pPr>
+            <w:r>
+              <w:rPr>
+                <w:rFonts w:ascii="Times New Roman" w:hAnsi="Times New Roman" w:cs="Times New Roman"/>
+                <w:sz w:val="24"/>
+                <w:szCs w:val="24"/>
+              </w:rPr>
+              <w:t>Número de nota</w:t>
+            </w:r>
+          </w:p>
+        </w:tc>
+        <w:tc>
+          <w:tcPr>
+            <w:tcW w:w="2124" w:type="dxa"/>
+          </w:tcPr>
+          <w:p>
+            <w:pPr>
+              <w:rPr>
+                <w:rFonts w:ascii="Times New Roman" w:hAnsi="Times New Roman" w:cs="Times New Roman"/>
+                <w:sz w:val="24"/>
+                <w:szCs w:val="24"/>
+              </w:rPr>
+            </w:pPr>
+            <w:r>
+              <w:rPr>
+                <w:rFonts w:ascii="Times New Roman" w:hAnsi="Times New Roman" w:cs="Times New Roman"/>
+                <w:sz w:val="24"/>
+                <w:szCs w:val="24"/>
+              </w:rPr>
+              <w:t>Velocidad</w:t>
+            </w:r>
+          </w:p>
+        </w:tc>
+      </w:tr>
+      <w:tr>
+        <w:tc>
+          <w:tcPr>
+            <w:tcW w:w="2123" w:type="dxa"/>
+          </w:tcPr>
+          <w:p>
+            <w:pPr>
+              <w:rPr>
+                <w:rFonts w:ascii="Times New Roman" w:hAnsi="Times New Roman" w:cs="Times New Roman"/>
+                <w:sz w:val="24"/>
+                <w:szCs w:val="24"/>
+              </w:rPr>
+            </w:pPr>
+            <w:r>
+              <w:rPr>
+                <w:rFonts w:ascii="Times New Roman" w:hAnsi="Times New Roman" w:cs="Times New Roman"/>
+                <w:sz w:val="24"/>
+                <w:szCs w:val="24"/>
+              </w:rPr>
+              <w:t xml:space="preserve">Note </w:t>
+            </w:r>
+            <w:proofErr w:type="spellStart"/>
+            <w:r>
+              <w:rPr>
+                <w:rFonts w:ascii="Times New Roman" w:hAnsi="Times New Roman" w:cs="Times New Roman"/>
+                <w:sz w:val="24"/>
+                <w:szCs w:val="24"/>
+              </w:rPr>
+              <w:t>Aftertouch</w:t>
+            </w:r>
+            <w:proofErr w:type="spellEnd"/>
+          </w:p>
+        </w:tc>
+        <w:tc>
+          <w:tcPr>
+            <w:tcW w:w="2123" w:type="dxa"/>
+          </w:tcPr>
+          <w:p>
+            <w:pPr>
+              <w:rPr>
+                <w:rFonts w:ascii="Times New Roman" w:hAnsi="Times New Roman" w:cs="Times New Roman"/>
+                <w:sz w:val="24"/>
+                <w:szCs w:val="24"/>
+              </w:rPr>
+            </w:pPr>
+            <w:r>
+              <w:rPr>
+                <w:rFonts w:ascii="Times New Roman" w:hAnsi="Times New Roman" w:cs="Times New Roman"/>
+                <w:sz w:val="24"/>
+                <w:szCs w:val="24"/>
+              </w:rPr>
+              <w:t>0xA</w:t>
+            </w:r>
+          </w:p>
+        </w:tc>
+        <w:tc>
+          <w:tcPr>
+            <w:tcW w:w="2124" w:type="dxa"/>
+          </w:tcPr>
+          <w:p>
+            <w:pPr>
+              <w:rPr>
+                <w:rFonts w:ascii="Times New Roman" w:hAnsi="Times New Roman" w:cs="Times New Roman"/>
+                <w:sz w:val="24"/>
+                <w:szCs w:val="24"/>
+              </w:rPr>
+            </w:pPr>
+            <w:r>
+              <w:rPr>
+                <w:rFonts w:ascii="Times New Roman" w:hAnsi="Times New Roman" w:cs="Times New Roman"/>
+                <w:sz w:val="24"/>
+                <w:szCs w:val="24"/>
+              </w:rPr>
+              <w:t>Número de nota</w:t>
+            </w:r>
+          </w:p>
+        </w:tc>
+        <w:tc>
+          <w:tcPr>
+            <w:tcW w:w="2124" w:type="dxa"/>
+          </w:tcPr>
+          <w:p>
+            <w:pPr>
+              <w:rPr>
+                <w:rFonts w:ascii="Times New Roman" w:hAnsi="Times New Roman" w:cs="Times New Roman"/>
+                <w:sz w:val="24"/>
+                <w:szCs w:val="24"/>
+              </w:rPr>
+            </w:pPr>
+            <w:r>
+              <w:rPr>
+                <w:rFonts w:ascii="Times New Roman" w:hAnsi="Times New Roman" w:cs="Times New Roman"/>
+                <w:sz w:val="24"/>
+                <w:szCs w:val="24"/>
+              </w:rPr>
+              <w:t>Presión</w:t>
+            </w:r>
+          </w:p>
+        </w:tc>
+      </w:tr>
+      <w:tr>
+        <w:tc>
+          <w:tcPr>
+            <w:tcW w:w="2123" w:type="dxa"/>
+          </w:tcPr>
+          <w:p>
+            <w:pPr>
+              <w:rPr>
+                <w:rFonts w:ascii="Times New Roman" w:hAnsi="Times New Roman" w:cs="Times New Roman"/>
+                <w:sz w:val="24"/>
+                <w:szCs w:val="24"/>
+              </w:rPr>
+            </w:pPr>
+            <w:proofErr w:type="spellStart"/>
+            <w:r>
+              <w:rPr>
+                <w:rFonts w:ascii="Times New Roman" w:hAnsi="Times New Roman" w:cs="Times New Roman"/>
+                <w:sz w:val="24"/>
+                <w:szCs w:val="24"/>
+              </w:rPr>
+              <w:t>Controller</w:t>
+            </w:r>
+            <w:proofErr w:type="spellEnd"/>
+          </w:p>
+        </w:tc>
+        <w:tc>
+          <w:tcPr>
+            <w:tcW w:w="2123" w:type="dxa"/>
+          </w:tcPr>
+          <w:p>
+            <w:pPr>
+              <w:rPr>
+                <w:rFonts w:ascii="Times New Roman" w:hAnsi="Times New Roman" w:cs="Times New Roman"/>
+                <w:sz w:val="24"/>
+                <w:szCs w:val="24"/>
+              </w:rPr>
+            </w:pPr>
+            <w:r>
+              <w:rPr>
+                <w:rFonts w:ascii="Times New Roman" w:hAnsi="Times New Roman" w:cs="Times New Roman"/>
+                <w:sz w:val="24"/>
+                <w:szCs w:val="24"/>
+              </w:rPr>
+              <w:t>0xB</w:t>
+            </w:r>
+          </w:p>
+        </w:tc>
+        <w:tc>
+          <w:tcPr>
+            <w:tcW w:w="2124" w:type="dxa"/>
+          </w:tcPr>
+          <w:p>
+            <w:pPr>
+              <w:rPr>
+                <w:rFonts w:ascii="Times New Roman" w:hAnsi="Times New Roman" w:cs="Times New Roman"/>
+                <w:sz w:val="24"/>
+                <w:szCs w:val="24"/>
+              </w:rPr>
+            </w:pPr>
+            <w:r>
+              <w:rPr>
+                <w:rFonts w:ascii="Times New Roman" w:hAnsi="Times New Roman" w:cs="Times New Roman"/>
+                <w:sz w:val="24"/>
+                <w:szCs w:val="24"/>
+              </w:rPr>
+              <w:t>Número de controlador</w:t>
+            </w:r>
+          </w:p>
+        </w:tc>
+        <w:tc>
+          <w:tcPr>
+            <w:tcW w:w="2124" w:type="dxa"/>
+          </w:tcPr>
+          <w:p>
+            <w:pPr>
+              <w:rPr>
+                <w:rFonts w:ascii="Times New Roman" w:hAnsi="Times New Roman" w:cs="Times New Roman"/>
+                <w:sz w:val="24"/>
+                <w:szCs w:val="24"/>
+              </w:rPr>
+            </w:pPr>
+            <w:proofErr w:type="spellStart"/>
+            <w:r>
+              <w:rPr>
+                <w:rFonts w:ascii="Times New Roman" w:hAnsi="Times New Roman" w:cs="Times New Roman"/>
+                <w:sz w:val="24"/>
+                <w:szCs w:val="24"/>
+              </w:rPr>
+              <w:t>Controller</w:t>
+            </w:r>
+            <w:proofErr w:type="spellEnd"/>
+            <w:r>
+              <w:rPr>
+                <w:rFonts w:ascii="Times New Roman" w:hAnsi="Times New Roman" w:cs="Times New Roman"/>
+                <w:sz w:val="24"/>
+                <w:szCs w:val="24"/>
+              </w:rPr>
+              <w:t xml:space="preserve"> </w:t>
+            </w:r>
+            <w:proofErr w:type="spellStart"/>
+            <w:r>
+              <w:rPr>
+                <w:rFonts w:ascii="Times New Roman" w:hAnsi="Times New Roman" w:cs="Times New Roman"/>
+                <w:sz w:val="24"/>
+                <w:szCs w:val="24"/>
+              </w:rPr>
+              <w:t>Value</w:t>
+            </w:r>
+            <w:proofErr w:type="spellEnd"/>
+          </w:p>
+        </w:tc>
+      </w:tr>
+      <w:tr>
+        <w:tc>
+          <w:tcPr>
+            <w:tcW w:w="2123" w:type="dxa"/>
+          </w:tcPr>
+          <w:p>
+            <w:pPr>
+              <w:rPr>
+                <w:rFonts w:ascii="Times New Roman" w:hAnsi="Times New Roman" w:cs="Times New Roman"/>
+                <w:sz w:val="24"/>
+                <w:szCs w:val="24"/>
+              </w:rPr>
+            </w:pPr>
+            <w:proofErr w:type="spellStart"/>
+            <w:r>
+              <w:rPr>
+                <w:rFonts w:ascii="Times New Roman" w:hAnsi="Times New Roman" w:cs="Times New Roman"/>
+                <w:sz w:val="24"/>
+                <w:szCs w:val="24"/>
+              </w:rPr>
+              <w:t>Program</w:t>
+            </w:r>
+            <w:proofErr w:type="spellEnd"/>
+            <w:r>
+              <w:rPr>
+                <w:rFonts w:ascii="Times New Roman" w:hAnsi="Times New Roman" w:cs="Times New Roman"/>
+                <w:sz w:val="24"/>
+                <w:szCs w:val="24"/>
+              </w:rPr>
+              <w:t xml:space="preserve"> Change</w:t>
+            </w:r>
+          </w:p>
+        </w:tc>
+        <w:tc>
+          <w:tcPr>
+            <w:tcW w:w="2123" w:type="dxa"/>
+          </w:tcPr>
+          <w:p>
+            <w:pPr>
+              <w:rPr>
+                <w:rFonts w:ascii="Times New Roman" w:hAnsi="Times New Roman" w:cs="Times New Roman"/>
+                <w:sz w:val="24"/>
+                <w:szCs w:val="24"/>
+              </w:rPr>
+            </w:pPr>
+            <w:r>
+              <w:rPr>
+                <w:rFonts w:ascii="Times New Roman" w:hAnsi="Times New Roman" w:cs="Times New Roman"/>
+                <w:sz w:val="24"/>
+                <w:szCs w:val="24"/>
+              </w:rPr>
+              <w:t>0xC</w:t>
+            </w:r>
+          </w:p>
+        </w:tc>
+        <w:tc>
+          <w:tcPr>
+            <w:tcW w:w="2124" w:type="dxa"/>
+          </w:tcPr>
+          <w:p>
+            <w:pPr>
+              <w:rPr>
+                <w:rFonts w:ascii="Times New Roman" w:hAnsi="Times New Roman" w:cs="Times New Roman"/>
+                <w:sz w:val="24"/>
+                <w:szCs w:val="24"/>
+              </w:rPr>
+            </w:pPr>
+            <w:r>
+              <w:rPr>
+                <w:rFonts w:ascii="Times New Roman" w:hAnsi="Times New Roman" w:cs="Times New Roman"/>
+                <w:sz w:val="24"/>
+                <w:szCs w:val="24"/>
+              </w:rPr>
+              <w:t>Número de programa</w:t>
+            </w:r>
+          </w:p>
+        </w:tc>
+        <w:tc>
+          <w:tcPr>
+            <w:tcW w:w="2124" w:type="dxa"/>
+          </w:tcPr>
+          <w:p>
+            <w:pPr>
+              <w:rPr>
+                <w:rFonts w:ascii="Times New Roman" w:hAnsi="Times New Roman" w:cs="Times New Roman"/>
+                <w:sz w:val="24"/>
+                <w:szCs w:val="24"/>
+              </w:rPr>
+            </w:pPr>
+            <w:r>
+              <w:rPr>
+                <w:rFonts w:ascii="Times New Roman" w:hAnsi="Times New Roman" w:cs="Times New Roman"/>
+                <w:sz w:val="24"/>
+                <w:szCs w:val="24"/>
+              </w:rPr>
+              <w:t>-</w:t>
+            </w:r>
+          </w:p>
+        </w:tc>
+      </w:tr>
+      <w:tr>
+        <w:tc>
+          <w:tcPr>
+            <w:tcW w:w="2123" w:type="dxa"/>
+          </w:tcPr>
+          <w:p>
+            <w:pPr>
+              <w:rPr>
+                <w:rFonts w:ascii="Times New Roman" w:hAnsi="Times New Roman" w:cs="Times New Roman"/>
+                <w:sz w:val="24"/>
+                <w:szCs w:val="24"/>
+              </w:rPr>
+            </w:pPr>
+            <w:proofErr w:type="spellStart"/>
+            <w:r>
+              <w:rPr>
+                <w:rFonts w:ascii="Times New Roman" w:hAnsi="Times New Roman" w:cs="Times New Roman"/>
+                <w:sz w:val="24"/>
+                <w:szCs w:val="24"/>
+              </w:rPr>
+              <w:t>Channel</w:t>
+            </w:r>
+            <w:proofErr w:type="spellEnd"/>
+            <w:r>
+              <w:rPr>
+                <w:rFonts w:ascii="Times New Roman" w:hAnsi="Times New Roman" w:cs="Times New Roman"/>
+                <w:sz w:val="24"/>
+                <w:szCs w:val="24"/>
+              </w:rPr>
+              <w:t xml:space="preserve"> </w:t>
+            </w:r>
+            <w:proofErr w:type="spellStart"/>
+            <w:r>
+              <w:rPr>
+                <w:rFonts w:ascii="Times New Roman" w:hAnsi="Times New Roman" w:cs="Times New Roman"/>
+                <w:sz w:val="24"/>
+                <w:szCs w:val="24"/>
+              </w:rPr>
+              <w:t>Pressure</w:t>
+            </w:r>
+            <w:proofErr w:type="spellEnd"/>
+          </w:p>
+        </w:tc>
+        <w:tc>
+          <w:tcPr>
+            <w:tcW w:w="2123" w:type="dxa"/>
+          </w:tcPr>
+          <w:p>
+            <w:pPr>
+              <w:rPr>
+                <w:rFonts w:ascii="Times New Roman" w:hAnsi="Times New Roman" w:cs="Times New Roman"/>
+                <w:sz w:val="24"/>
+                <w:szCs w:val="24"/>
+              </w:rPr>
+            </w:pPr>
+            <w:r>
+              <w:rPr>
+                <w:rFonts w:ascii="Times New Roman" w:hAnsi="Times New Roman" w:cs="Times New Roman"/>
+                <w:sz w:val="24"/>
+                <w:szCs w:val="24"/>
+              </w:rPr>
+              <w:t>0xD</w:t>
+            </w:r>
+          </w:p>
+        </w:tc>
+        <w:tc>
+          <w:tcPr>
+            <w:tcW w:w="2124" w:type="dxa"/>
+          </w:tcPr>
+          <w:p>
+            <w:pPr>
+              <w:rPr>
+                <w:rFonts w:ascii="Times New Roman" w:hAnsi="Times New Roman" w:cs="Times New Roman"/>
+                <w:sz w:val="24"/>
+                <w:szCs w:val="24"/>
+              </w:rPr>
+            </w:pPr>
+            <w:r>
+              <w:rPr>
+                <w:rFonts w:ascii="Times New Roman" w:hAnsi="Times New Roman" w:cs="Times New Roman"/>
+                <w:sz w:val="24"/>
+                <w:szCs w:val="24"/>
+              </w:rPr>
+              <w:t>Presión</w:t>
+            </w:r>
+          </w:p>
+        </w:tc>
+        <w:tc>
+          <w:tcPr>
+            <w:tcW w:w="2124" w:type="dxa"/>
+          </w:tcPr>
+          <w:p>
+            <w:pPr>
+              <w:rPr>
+                <w:rFonts w:ascii="Times New Roman" w:hAnsi="Times New Roman" w:cs="Times New Roman"/>
+                <w:sz w:val="24"/>
+                <w:szCs w:val="24"/>
+              </w:rPr>
+            </w:pPr>
+            <w:r>
+              <w:rPr>
+                <w:rFonts w:ascii="Times New Roman" w:hAnsi="Times New Roman" w:cs="Times New Roman"/>
+                <w:sz w:val="24"/>
+                <w:szCs w:val="24"/>
+              </w:rPr>
+              <w:t>-</w:t>
+            </w:r>
+          </w:p>
+        </w:tc>
+      </w:tr>
+      <w:tr>
+        <w:tc>
+          <w:tcPr>
+            <w:tcW w:w="2123" w:type="dxa"/>
+          </w:tcPr>
+          <w:p>
+            <w:pPr>
+              <w:rPr>
+                <w:rFonts w:ascii="Times New Roman" w:hAnsi="Times New Roman" w:cs="Times New Roman"/>
+                <w:sz w:val="24"/>
+                <w:szCs w:val="24"/>
+              </w:rPr>
+            </w:pPr>
+            <w:r>
+              <w:rPr>
+                <w:rFonts w:ascii="Times New Roman" w:hAnsi="Times New Roman" w:cs="Times New Roman"/>
+                <w:sz w:val="24"/>
+                <w:szCs w:val="24"/>
+              </w:rPr>
+              <w:t>Pitch Bend</w:t>
+            </w:r>
+          </w:p>
+        </w:tc>
+        <w:tc>
+          <w:tcPr>
+            <w:tcW w:w="2123" w:type="dxa"/>
+          </w:tcPr>
+          <w:p>
+            <w:pPr>
+              <w:rPr>
+                <w:rFonts w:ascii="Times New Roman" w:hAnsi="Times New Roman" w:cs="Times New Roman"/>
+                <w:sz w:val="24"/>
+                <w:szCs w:val="24"/>
+              </w:rPr>
+            </w:pPr>
+            <w:r>
+              <w:rPr>
+                <w:rFonts w:ascii="Times New Roman" w:hAnsi="Times New Roman" w:cs="Times New Roman"/>
+                <w:sz w:val="24"/>
+                <w:szCs w:val="24"/>
+              </w:rPr>
+              <w:t>0xE</w:t>
+            </w:r>
+          </w:p>
+        </w:tc>
+        <w:tc>
+          <w:tcPr>
+            <w:tcW w:w="2124" w:type="dxa"/>
+          </w:tcPr>
+          <w:p>
+            <w:pPr>
+              <w:rPr>
+                <w:rFonts w:ascii="Times New Roman" w:hAnsi="Times New Roman" w:cs="Times New Roman"/>
+                <w:sz w:val="24"/>
+                <w:szCs w:val="24"/>
+              </w:rPr>
+            </w:pPr>
+            <w:r>
+              <w:rPr>
+                <w:rFonts w:ascii="Times New Roman" w:hAnsi="Times New Roman" w:cs="Times New Roman"/>
+                <w:sz w:val="24"/>
+                <w:szCs w:val="24"/>
+              </w:rPr>
+              <w:t xml:space="preserve">Pitch </w:t>
+            </w:r>
+            <w:proofErr w:type="spellStart"/>
+            <w:r>
+              <w:rPr>
+                <w:rFonts w:ascii="Times New Roman" w:hAnsi="Times New Roman" w:cs="Times New Roman"/>
+                <w:sz w:val="24"/>
+                <w:szCs w:val="24"/>
+              </w:rPr>
+              <w:t>Value</w:t>
+            </w:r>
+            <w:proofErr w:type="spellEnd"/>
+            <w:r>
+              <w:rPr>
+                <w:rFonts w:ascii="Times New Roman" w:hAnsi="Times New Roman" w:cs="Times New Roman"/>
+                <w:sz w:val="24"/>
+                <w:szCs w:val="24"/>
+              </w:rPr>
+              <w:t xml:space="preserve"> (LSB)</w:t>
+            </w:r>
+          </w:p>
+        </w:tc>
+        <w:tc>
+          <w:tcPr>
+            <w:tcW w:w="2124" w:type="dxa"/>
+          </w:tcPr>
+          <w:p>
+            <w:pPr>
+              <w:rPr>
+                <w:rFonts w:ascii="Times New Roman" w:hAnsi="Times New Roman" w:cs="Times New Roman"/>
+                <w:sz w:val="24"/>
+                <w:szCs w:val="24"/>
+              </w:rPr>
+            </w:pPr>
+            <w:r>
+              <w:rPr>
+                <w:rFonts w:ascii="Times New Roman" w:hAnsi="Times New Roman" w:cs="Times New Roman"/>
+                <w:sz w:val="24"/>
+                <w:szCs w:val="24"/>
+              </w:rPr>
+              <w:t xml:space="preserve">Pitch </w:t>
+            </w:r>
+            <w:proofErr w:type="spellStart"/>
+            <w:r>
+              <w:rPr>
+                <w:rFonts w:ascii="Times New Roman" w:hAnsi="Times New Roman" w:cs="Times New Roman"/>
+                <w:sz w:val="24"/>
+                <w:szCs w:val="24"/>
+              </w:rPr>
+              <w:t>Value</w:t>
+            </w:r>
+            <w:proofErr w:type="spellEnd"/>
+            <w:r>
+              <w:rPr>
+                <w:rFonts w:ascii="Times New Roman" w:hAnsi="Times New Roman" w:cs="Times New Roman"/>
+                <w:sz w:val="24"/>
+                <w:szCs w:val="24"/>
+              </w:rPr>
+              <w:t xml:space="preserve"> (MSB)</w:t>
+            </w:r>
+          </w:p>
+        </w:tc>
+      </w:tr>
+    </w:tbl>
+    <w:p>
+      <w:pPr>
+        <w:rPr>
+          <w:rFonts w:ascii="Times New Roman" w:hAnsi="Times New Roman" w:cs="Times New Roman"/>
+          <w:sz w:val="24"/>
+          <w:szCs w:val="24"/>
+        </w:rPr>
+      </w:pPr>
+    </w:p>
+    <w:p>
+      <w:pPr>
+        <w:rPr>
+          <w:rFonts w:ascii="Times New Roman" w:hAnsi="Times New Roman" w:cs="Times New Roman"/>
+          <w:sz w:val="24"/>
+          <w:szCs w:val="24"/>
+        </w:rPr>
+      </w:pPr>
+      <w:r>
+        <w:rPr>
+          <w:rFonts w:ascii="Times New Roman" w:hAnsi="Times New Roman" w:cs="Times New Roman"/>
+          <w:sz w:val="24"/>
+          <w:szCs w:val="24"/>
+        </w:rPr>
+        <w:t xml:space="preserve">Los mensajes Note </w:t>
+      </w:r>
+      <w:proofErr w:type="spellStart"/>
+      <w:r>
+        <w:rPr>
+          <w:rFonts w:ascii="Times New Roman" w:hAnsi="Times New Roman" w:cs="Times New Roman"/>
+          <w:sz w:val="24"/>
+          <w:szCs w:val="24"/>
+        </w:rPr>
+        <w:t>On</w:t>
+      </w:r>
+      <w:proofErr w:type="spellEnd"/>
+      <w:r>
+        <w:rPr>
+          <w:rFonts w:ascii="Times New Roman" w:hAnsi="Times New Roman" w:cs="Times New Roman"/>
+          <w:sz w:val="24"/>
+          <w:szCs w:val="24"/>
+        </w:rPr>
+        <w:t xml:space="preserve"> y Note Off están codificados en un rango que admite las 88 teclas de un piano más algunas notas extra que no existen en instrumentos analógicos:</w:t>
+      </w:r>
+    </w:p>
+    <w:p>
+      <w:pPr>
+        <w:rPr>
+          <w:rFonts w:ascii="Times New Roman" w:hAnsi="Times New Roman" w:cs="Times New Roman"/>
+          <w:sz w:val="24"/>
+          <w:szCs w:val="24"/>
+        </w:rPr>
+      </w:pPr>
+      <w:r>
+        <w:rPr>
+          <w:noProof/>
+        </w:rPr>
+        <w:drawing>
+          <wp:inline distT="0" distB="0" distL="0" distR="0" wp14:anchorId="404BFD35" wp14:editId="34E45C3C">
+            <wp:extent cx="5400040" cy="2529205"/>
+            <wp:effectExtent l="0" t="0" r="0" b="4445"/>
+            <wp:docPr id="5" name="Imagen 5"/>
+            <wp:cNvGraphicFramePr>
+              <a:graphicFrameLocks xmlns:a="http://schemas.openxmlformats.org/drawingml/2006/main" noChangeAspect="1"/>
+            </wp:cNvGraphicFramePr>
+            <a:graphic xmlns:a="http://schemas.openxmlformats.org/drawingml/2006/main">
+              <a:graphicData uri="http://schemas.openxmlformats.org/drawingml/2006/picture">
+                <pic:pic xmlns:pic="http://schemas.openxmlformats.org/drawingml/2006/picture">
+                  <pic:nvPicPr>
+                    <pic:cNvPr id="0" name="Picture 1"/>
+                    <pic:cNvPicPr>
+                      <a:picLocks noChangeAspect="1" noChangeArrowheads="1"/>
+                    </pic:cNvPicPr>
+                  </pic:nvPicPr>
+                  <pic:blipFill>
+                    <a:blip r:embed="rId18">
+                      <a:extLst>
+                        <a:ext uri="{28A0092B-C50C-407E-A947-70E740481C1C}">
+                          <a14:useLocalDpi xmlns:a14="http://schemas.microsoft.com/office/drawing/2010/main" val="0"/>
+                        </a:ext>
+                      </a:extLst>
+                    </a:blip>
+                    <a:srcRect/>
+                    <a:stretch>
+                      <a:fillRect/>
+                    </a:stretch>
+                  </pic:blipFill>
+                  <pic:spPr bwMode="auto">
+                    <a:xfrm>
+                      <a:off x="0" y="0"/>
+                      <a:ext cx="5400040" cy="2529205"/>
+                    </a:xfrm>
+                    <a:prstGeom prst="rect">
+                      <a:avLst/>
+                    </a:prstGeom>
+                    <a:noFill/>
+                    <a:ln>
+                      <a:noFill/>
+                    </a:ln>
+                  </pic:spPr>
+                </pic:pic>
+              </a:graphicData>
+            </a:graphic>
+          </wp:inline>
+        </w:drawing>
+      </w:r>
+    </w:p>
+    <w:p>
+      <w:pPr>
+        <w:rPr>
+          <w:rFonts w:ascii="Times New Roman" w:hAnsi="Times New Roman" w:cs="Times New Roman"/>
+          <w:sz w:val="24"/>
+          <w:szCs w:val="24"/>
+        </w:rPr>
+      </w:pPr>
+      <w:r>
+        <w:rPr>
+          <w:rFonts w:ascii="Times New Roman" w:hAnsi="Times New Roman" w:cs="Times New Roman"/>
+          <w:sz w:val="24"/>
+          <w:szCs w:val="24"/>
+        </w:rPr>
+        <w:lastRenderedPageBreak/>
+        <w:t>Estos mensajes se envían a través de un cable MIDI a los demás equipos conectados, pero también pueden ser grabados en secuenciadores, tanto software como hardware, con el fin de poder editar esta información a posteriori.</w:t>
+      </w:r>
+    </w:p>
+    <w:p>
+      <w:r>
+        <w:rPr>
+          <w:rFonts w:ascii="Times New Roman" w:hAnsi="Times New Roman" w:cs="Times New Roman"/>
+          <w:sz w:val="24"/>
+          <w:szCs w:val="24"/>
+        </w:rPr>
+        <w:t>La mayor ventaja de este formato es poder codificar composiciones completas en un espacio de tan reducido como un par de kilobytes, así como poder manipular y editar las distintas pistas asignadas a cada instrumento</w:t>
+      </w:r>
+      <w:r>
+        <w:t>.</w:t>
+      </w:r>
+    </w:p>
+    <w:p>
+      <w:pPr>
+        <w:rPr>
+          <w:rFonts w:ascii="Times New Roman" w:hAnsi="Times New Roman" w:cs="Times New Roman"/>
+          <w:sz w:val="24"/>
+          <w:szCs w:val="24"/>
+        </w:rPr>
+      </w:pPr>
+      <w:proofErr w:type="gramStart"/>
+      <w:r>
+        <w:rPr>
+          <w:rFonts w:ascii="Times New Roman" w:hAnsi="Times New Roman" w:cs="Times New Roman"/>
+          <w:sz w:val="24"/>
+          <w:szCs w:val="24"/>
+        </w:rPr>
+        <w:t>Además</w:t>
+      </w:r>
+      <w:proofErr w:type="gramEnd"/>
+      <w:r>
+        <w:rPr>
+          <w:rFonts w:ascii="Times New Roman" w:hAnsi="Times New Roman" w:cs="Times New Roman"/>
+          <w:sz w:val="24"/>
+          <w:szCs w:val="24"/>
+        </w:rPr>
+        <w:t xml:space="preserve"> cabe recalcar que a raíz de este protocolo han ido apareciendo una serie de extensiones que permiten desde controlar el transporte de dispositivos hardware de grabación (MIDI </w:t>
+      </w:r>
+      <w:proofErr w:type="spellStart"/>
+      <w:r>
+        <w:rPr>
+          <w:rFonts w:ascii="Times New Roman" w:hAnsi="Times New Roman" w:cs="Times New Roman"/>
+          <w:sz w:val="24"/>
+          <w:szCs w:val="24"/>
+        </w:rPr>
+        <w:t>Transport</w:t>
+      </w:r>
+      <w:proofErr w:type="spellEnd"/>
+      <w:r>
+        <w:rPr>
+          <w:rFonts w:ascii="Times New Roman" w:hAnsi="Times New Roman" w:cs="Times New Roman"/>
+          <w:sz w:val="24"/>
+          <w:szCs w:val="24"/>
+        </w:rPr>
+        <w:t xml:space="preserve"> Control) hasta poder sincronizar máquinas, sonidos y pirotecnia (MIDI Show Control) para exhibiciones de museo, escenarios de rodaje…</w:t>
+      </w:r>
+    </w:p>
+    <w:p/>
+    <w:p/>
+    <w:p>
+      <w:pPr>
+        <w:pStyle w:val="Ttulo1"/>
+        <w:rPr>
+          <w:rFonts w:ascii="Times New Roman" w:hAnsi="Times New Roman" w:cs="Times New Roman"/>
+          <w:b/>
+          <w:bCs/>
+          <w:sz w:val="40"/>
+          <w:szCs w:val="40"/>
+        </w:rPr>
+      </w:pPr>
+      <w:r>
+        <w:rPr>
+          <w:rFonts w:ascii="Times New Roman" w:hAnsi="Times New Roman" w:cs="Times New Roman"/>
+          <w:b/>
+          <w:bCs/>
+          <w:sz w:val="40"/>
+          <w:szCs w:val="40"/>
+        </w:rPr>
+        <w:t xml:space="preserve">5. </w:t>
+      </w:r>
+      <w:proofErr w:type="spellStart"/>
+      <w:r>
+        <w:rPr>
+          <w:rFonts w:ascii="Times New Roman" w:hAnsi="Times New Roman" w:cs="Times New Roman"/>
+          <w:b/>
+          <w:bCs/>
+          <w:sz w:val="40"/>
+          <w:szCs w:val="40"/>
+        </w:rPr>
+        <w:t>Supercollider</w:t>
+      </w:r>
+      <w:bookmarkStart w:id="8" w:name="_GoBack"/>
+      <w:bookmarkEnd w:id="8"/>
+      <w:proofErr w:type="spellEnd"/>
+    </w:p>
+    <w:p>
+      <w:pPr>
+        <w:rPr>
+          <w:u w:val="single"/>
+        </w:rPr>
+      </w:pPr>
     </w:p>
     <w:sectPr>
       <w:pgSz w:w="11906" w:h="16838"/>
@@ -4732,6 +6211,25 @@
       <w:lang w:eastAsia="es-ES"/>
     </w:rPr>
   </w:style>
+  <w:style w:type="table" w:styleId="Tablaconcuadrcula">
+    <w:name w:val="Table Grid"/>
+    <w:basedOn w:val="Tablanormal"/>
+    <w:uiPriority w:val="39"/>
+    <w:rsid w:val="00EA4A87"/>
+    <w:pPr>
+      <w:spacing w:after="0" w:line="240" w:lineRule="auto"/>
+    </w:pPr>
+    <w:tblPr>
+      <w:tblBorders>
+        <w:top w:val="single" w:sz="4" w:space="0" w:color="auto"/>
+        <w:left w:val="single" w:sz="4" w:space="0" w:color="auto"/>
+        <w:bottom w:val="single" w:sz="4" w:space="0" w:color="auto"/>
+        <w:right w:val="single" w:sz="4" w:space="0" w:color="auto"/>
+        <w:insideH w:val="single" w:sz="4" w:space="0" w:color="auto"/>
+        <w:insideV w:val="single" w:sz="4" w:space="0" w:color="auto"/>
+      </w:tblBorders>
+    </w:tblPr>
+  </w:style>
 </w:styles>
 </file>
 
@@ -4813,21 +6311,21 @@
     <w:charset w:val="00"/>
     <w:family w:val="swiss"/>
     <w:pitch w:val="variable"/>
-    <w:sig w:usb0="E4002EFF" w:usb1="C000247B" w:usb2="00000009" w:usb3="00000000" w:csb0="000001FF" w:csb1="00000000"/>
+    <w:sig w:usb0="E0002AFF" w:usb1="4000ACFF" w:usb2="00000001" w:usb3="00000000" w:csb0="000001FF" w:csb1="00000000"/>
   </w:font>
   <w:font w:name="Times New Roman">
     <w:panose1 w:val="02020603050405020304"/>
     <w:charset w:val="00"/>
     <w:family w:val="roman"/>
     <w:pitch w:val="variable"/>
-    <w:sig w:usb0="E0002EFF" w:usb1="C000785B" w:usb2="00000009" w:usb3="00000000" w:csb0="000001FF" w:csb1="00000000"/>
+    <w:sig w:usb0="E0002AFF" w:usb1="C0007843" w:usb2="00000009" w:usb3="00000000" w:csb0="000001FF" w:csb1="00000000"/>
   </w:font>
   <w:font w:name="Calibri Light">
     <w:panose1 w:val="020F0302020204030204"/>
     <w:charset w:val="00"/>
     <w:family w:val="swiss"/>
     <w:pitch w:val="variable"/>
-    <w:sig w:usb0="E4002EFF" w:usb1="C000247B" w:usb2="00000009" w:usb3="00000000" w:csb0="000001FF" w:csb1="00000000"/>
+    <w:sig w:usb0="A0002AEF" w:usb1="4000207B" w:usb2="00000000" w:usb3="00000000" w:csb0="000001FF" w:csb1="00000000"/>
   </w:font>
 </w:fonts>
 </file>
@@ -4850,7 +6348,11 @@
   <w:rsids>
     <w:rsidRoot w:val="00542E0B"/>
     <w:rsid w:val="003B1C6A"/>
+    <w:rsid w:val="00473549"/>
     <w:rsid w:val="00542E0B"/>
+    <w:rsid w:val="00994B86"/>
+    <w:rsid w:val="00C06104"/>
+    <w:rsid w:val="00C56613"/>
   </w:rsids>
   <m:mathPr>
     <m:mathFont m:val="Cambria Math"/>
@@ -5637,7 +7139,7 @@
 </file>
 
 <file path=customXml/itemProps2.xml><?xml version="1.0" encoding="utf-8"?>
-<ds:datastoreItem xmlns:ds="http://schemas.openxmlformats.org/officeDocument/2006/customXml" ds:itemID="{3C9031D0-8600-4D05-AD62-37E943D0241F}">
+<ds:datastoreItem xmlns:ds="http://schemas.openxmlformats.org/officeDocument/2006/customXml" ds:itemID="{989FE857-D29A-4B4E-9ABB-7ACEAC302914}">
   <ds:schemaRefs>
     <ds:schemaRef ds:uri="http://schemas.openxmlformats.org/officeDocument/2006/bibliography"/>
   </ds:schemaRefs>

</xml_diff>

<commit_message>
Faltan 2 experimentos + Referencias comentadas
</commit_message>
<xml_diff>
--- a/TFG Jose Caro.docx
+++ b/TFG Jose Caro.docx
@@ -177,7 +177,7 @@
               <v:shape id="_x0000_i1025" type="#_x0000_t75" style="width:431.5pt;height:685.6pt" o:ole="">
                 <v:imagedata r:id="rId9" o:title=""/>
               </v:shape>
-              <o:OLEObject Type="Embed" ProgID="Word.Document.8" ShapeID="_x0000_i1025" DrawAspect="Content" ObjectID="_1648376034" r:id="rId10">
+              <o:OLEObject Type="Embed" ProgID="Word.Document.8" ShapeID="_x0000_i1025" DrawAspect="Content" ObjectID="_1648628835" r:id="rId10">
                 <o:FieldCodes>\s</o:FieldCodes>
               </o:OLEObject>
             </w:object>
@@ -271,7 +271,7 @@
           <w:r>
             <w:fldChar w:fldCharType="separate"/>
           </w:r>
-          <w:hyperlink w:anchor="_Toc37756661" w:history="1">
+          <w:hyperlink w:anchor="_Toc38014761" w:history="1">
             <w:r>
               <w:rPr>
                 <w:rStyle w:val="Hipervnculo"/>
@@ -301,7 +301,7 @@
                 <w:noProof/>
                 <w:webHidden/>
               </w:rPr>
-              <w:instrText xml:space="preserve"> PAGEREF _Toc37756661 \h </w:instrText>
+              <w:instrText xml:space="preserve"> PAGEREF _Toc38014761 \h </w:instrText>
             </w:r>
             <w:r>
               <w:rPr>
@@ -343,7 +343,7 @@
               <w:noProof/>
             </w:rPr>
           </w:pPr>
-          <w:hyperlink w:anchor="_Toc37756662" w:history="1">
+          <w:hyperlink w:anchor="_Toc38014762" w:history="1">
             <w:r>
               <w:rPr>
                 <w:rStyle w:val="Hipervnculo"/>
@@ -373,7 +373,7 @@
                 <w:noProof/>
                 <w:webHidden/>
               </w:rPr>
-              <w:instrText xml:space="preserve"> PAGEREF _Toc37756662 \h </w:instrText>
+              <w:instrText xml:space="preserve"> PAGEREF _Toc38014762 \h </w:instrText>
             </w:r>
             <w:r>
               <w:rPr>
@@ -415,7 +415,7 @@
               <w:noProof/>
             </w:rPr>
           </w:pPr>
-          <w:hyperlink w:anchor="_Toc37756663" w:history="1">
+          <w:hyperlink w:anchor="_Toc38014763" w:history="1">
             <w:r>
               <w:rPr>
                 <w:rStyle w:val="Hipervnculo"/>
@@ -443,7 +443,7 @@
                 <w:noProof/>
                 <w:webHidden/>
               </w:rPr>
-              <w:instrText xml:space="preserve"> PAGEREF _Toc37756663 \h </w:instrText>
+              <w:instrText xml:space="preserve"> PAGEREF _Toc38014763 \h </w:instrText>
             </w:r>
             <w:r>
               <w:rPr>
@@ -485,7 +485,7 @@
               <w:noProof/>
             </w:rPr>
           </w:pPr>
-          <w:hyperlink w:anchor="_Toc37756664" w:history="1">
+          <w:hyperlink w:anchor="_Toc38014764" w:history="1">
             <w:r>
               <w:rPr>
                 <w:rStyle w:val="Hipervnculo"/>
@@ -513,7 +513,7 @@
                 <w:noProof/>
                 <w:webHidden/>
               </w:rPr>
-              <w:instrText xml:space="preserve"> PAGEREF _Toc37756664 \h </w:instrText>
+              <w:instrText xml:space="preserve"> PAGEREF _Toc38014764 \h </w:instrText>
             </w:r>
             <w:r>
               <w:rPr>
@@ -533,7 +533,7 @@
                 <w:noProof/>
                 <w:webHidden/>
               </w:rPr>
-              <w:t>5</w:t>
+              <w:t>6</w:t>
             </w:r>
             <w:r>
               <w:rPr>
@@ -555,7 +555,7 @@
               <w:noProof/>
             </w:rPr>
           </w:pPr>
-          <w:hyperlink w:anchor="_Toc37756665" w:history="1">
+          <w:hyperlink w:anchor="_Toc38014765" w:history="1">
             <w:r>
               <w:rPr>
                 <w:rStyle w:val="Hipervnculo"/>
@@ -585,7 +585,7 @@
                 <w:noProof/>
                 <w:webHidden/>
               </w:rPr>
-              <w:instrText xml:space="preserve"> PAGEREF _Toc37756665 \h </w:instrText>
+              <w:instrText xml:space="preserve"> PAGEREF _Toc38014765 \h </w:instrText>
             </w:r>
             <w:r>
               <w:rPr>
@@ -627,7 +627,7 @@
               <w:noProof/>
             </w:rPr>
           </w:pPr>
-          <w:hyperlink w:anchor="_Toc37756666" w:history="1">
+          <w:hyperlink w:anchor="_Toc38014766" w:history="1">
             <w:r>
               <w:rPr>
                 <w:rStyle w:val="Hipervnculo"/>
@@ -655,7 +655,7 @@
                 <w:noProof/>
                 <w:webHidden/>
               </w:rPr>
-              <w:instrText xml:space="preserve"> PAGEREF _Toc37756666 \h </w:instrText>
+              <w:instrText xml:space="preserve"> PAGEREF _Toc38014766 \h </w:instrText>
             </w:r>
             <w:r>
               <w:rPr>
@@ -697,7 +697,7 @@
               <w:noProof/>
             </w:rPr>
           </w:pPr>
-          <w:hyperlink w:anchor="_Toc37756667" w:history="1">
+          <w:hyperlink w:anchor="_Toc38014767" w:history="1">
             <w:r>
               <w:rPr>
                 <w:rStyle w:val="Hipervnculo"/>
@@ -725,7 +725,7 @@
                 <w:noProof/>
                 <w:webHidden/>
               </w:rPr>
-              <w:instrText xml:space="preserve"> PAGEREF _Toc37756667 \h </w:instrText>
+              <w:instrText xml:space="preserve"> PAGEREF _Toc38014767 \h </w:instrText>
             </w:r>
             <w:r>
               <w:rPr>
@@ -767,7 +767,7 @@
               <w:noProof/>
             </w:rPr>
           </w:pPr>
-          <w:hyperlink w:anchor="_Toc37756668" w:history="1">
+          <w:hyperlink w:anchor="_Toc38014768" w:history="1">
             <w:r>
               <w:rPr>
                 <w:rStyle w:val="Hipervnculo"/>
@@ -797,7 +797,7 @@
                 <w:noProof/>
                 <w:webHidden/>
               </w:rPr>
-              <w:instrText xml:space="preserve"> PAGEREF _Toc37756668 \h </w:instrText>
+              <w:instrText xml:space="preserve"> PAGEREF _Toc38014768 \h </w:instrText>
             </w:r>
             <w:r>
               <w:rPr>
@@ -839,7 +839,7 @@
               <w:noProof/>
             </w:rPr>
           </w:pPr>
-          <w:hyperlink w:anchor="_Toc37756669" w:history="1">
+          <w:hyperlink w:anchor="_Toc38014769" w:history="1">
             <w:r>
               <w:rPr>
                 <w:rStyle w:val="Hipervnculo"/>
@@ -869,7 +869,7 @@
                 <w:noProof/>
                 <w:webHidden/>
               </w:rPr>
-              <w:instrText xml:space="preserve"> PAGEREF _Toc37756669 \h </w:instrText>
+              <w:instrText xml:space="preserve"> PAGEREF _Toc38014769 \h </w:instrText>
             </w:r>
             <w:r>
               <w:rPr>
@@ -911,7 +911,7 @@
               <w:noProof/>
             </w:rPr>
           </w:pPr>
-          <w:hyperlink w:anchor="_Toc37756670" w:history="1">
+          <w:hyperlink w:anchor="_Toc38014770" w:history="1">
             <w:r>
               <w:rPr>
                 <w:rStyle w:val="Hipervnculo"/>
@@ -939,7 +939,7 @@
                 <w:noProof/>
                 <w:webHidden/>
               </w:rPr>
-              <w:instrText xml:space="preserve"> PAGEREF _Toc37756670 \h </w:instrText>
+              <w:instrText xml:space="preserve"> PAGEREF _Toc38014770 \h </w:instrText>
             </w:r>
             <w:r>
               <w:rPr>
@@ -981,7 +981,7 @@
               <w:noProof/>
             </w:rPr>
           </w:pPr>
-          <w:hyperlink w:anchor="_Toc37756671" w:history="1">
+          <w:hyperlink w:anchor="_Toc38014771" w:history="1">
             <w:r>
               <w:rPr>
                 <w:rStyle w:val="Hipervnculo"/>
@@ -1009,7 +1009,7 @@
                 <w:noProof/>
                 <w:webHidden/>
               </w:rPr>
-              <w:instrText xml:space="preserve"> PAGEREF _Toc37756671 \h </w:instrText>
+              <w:instrText xml:space="preserve"> PAGEREF _Toc38014771 \h </w:instrText>
             </w:r>
             <w:r>
               <w:rPr>
@@ -1051,7 +1051,7 @@
               <w:noProof/>
             </w:rPr>
           </w:pPr>
-          <w:hyperlink w:anchor="_Toc37756672" w:history="1">
+          <w:hyperlink w:anchor="_Toc38014772" w:history="1">
             <w:r>
               <w:rPr>
                 <w:rStyle w:val="Hipervnculo"/>
@@ -1079,7 +1079,7 @@
                 <w:noProof/>
                 <w:webHidden/>
               </w:rPr>
-              <w:instrText xml:space="preserve"> PAGEREF _Toc37756672 \h </w:instrText>
+              <w:instrText xml:space="preserve"> PAGEREF _Toc38014772 \h </w:instrText>
             </w:r>
             <w:r>
               <w:rPr>
@@ -1121,7 +1121,7 @@
               <w:noProof/>
             </w:rPr>
           </w:pPr>
-          <w:hyperlink w:anchor="_Toc37756673" w:history="1">
+          <w:hyperlink w:anchor="_Toc38014773" w:history="1">
             <w:r>
               <w:rPr>
                 <w:rStyle w:val="Hipervnculo"/>
@@ -1149,7 +1149,7 @@
                 <w:noProof/>
                 <w:webHidden/>
               </w:rPr>
-              <w:instrText xml:space="preserve"> PAGEREF _Toc37756673 \h </w:instrText>
+              <w:instrText xml:space="preserve"> PAGEREF _Toc38014773 \h </w:instrText>
             </w:r>
             <w:r>
               <w:rPr>
@@ -1191,7 +1191,7 @@
               <w:noProof/>
             </w:rPr>
           </w:pPr>
-          <w:hyperlink w:anchor="_Toc37756674" w:history="1">
+          <w:hyperlink w:anchor="_Toc38014774" w:history="1">
             <w:r>
               <w:rPr>
                 <w:rStyle w:val="Hipervnculo"/>
@@ -1219,7 +1219,7 @@
                 <w:noProof/>
                 <w:webHidden/>
               </w:rPr>
-              <w:instrText xml:space="preserve"> PAGEREF _Toc37756674 \h </w:instrText>
+              <w:instrText xml:space="preserve"> PAGEREF _Toc38014774 \h </w:instrText>
             </w:r>
             <w:r>
               <w:rPr>
@@ -1239,7 +1239,7 @@
                 <w:noProof/>
                 <w:webHidden/>
               </w:rPr>
-              <w:t>18</w:t>
+              <w:t>19</w:t>
             </w:r>
             <w:r>
               <w:rPr>
@@ -1261,7 +1261,7 @@
               <w:noProof/>
             </w:rPr>
           </w:pPr>
-          <w:hyperlink w:anchor="_Toc37756675" w:history="1">
+          <w:hyperlink w:anchor="_Toc38014775" w:history="1">
             <w:r>
               <w:rPr>
                 <w:rStyle w:val="Hipervnculo"/>
@@ -1289,7 +1289,7 @@
                 <w:noProof/>
                 <w:webHidden/>
               </w:rPr>
-              <w:instrText xml:space="preserve"> PAGEREF _Toc37756675 \h </w:instrText>
+              <w:instrText xml:space="preserve"> PAGEREF _Toc38014775 \h </w:instrText>
             </w:r>
             <w:r>
               <w:rPr>
@@ -1331,7 +1331,7 @@
               <w:noProof/>
             </w:rPr>
           </w:pPr>
-          <w:hyperlink w:anchor="_Toc37756676" w:history="1">
+          <w:hyperlink w:anchor="_Toc38014776" w:history="1">
             <w:r>
               <w:rPr>
                 <w:rStyle w:val="Hipervnculo"/>
@@ -1359,7 +1359,7 @@
                 <w:noProof/>
                 <w:webHidden/>
               </w:rPr>
-              <w:instrText xml:space="preserve"> PAGEREF _Toc37756676 \h </w:instrText>
+              <w:instrText xml:space="preserve"> PAGEREF _Toc38014776 \h </w:instrText>
             </w:r>
             <w:r>
               <w:rPr>
@@ -1401,7 +1401,7 @@
               <w:noProof/>
             </w:rPr>
           </w:pPr>
-          <w:hyperlink w:anchor="_Toc37756677" w:history="1">
+          <w:hyperlink w:anchor="_Toc38014777" w:history="1">
             <w:r>
               <w:rPr>
                 <w:rStyle w:val="Hipervnculo"/>
@@ -1429,7 +1429,7 @@
                 <w:noProof/>
                 <w:webHidden/>
               </w:rPr>
-              <w:instrText xml:space="preserve"> PAGEREF _Toc37756677 \h </w:instrText>
+              <w:instrText xml:space="preserve"> PAGEREF _Toc38014777 \h </w:instrText>
             </w:r>
             <w:r>
               <w:rPr>
@@ -1471,7 +1471,7 @@
               <w:noProof/>
             </w:rPr>
           </w:pPr>
-          <w:hyperlink w:anchor="_Toc37756678" w:history="1">
+          <w:hyperlink w:anchor="_Toc38014778" w:history="1">
             <w:r>
               <w:rPr>
                 <w:rStyle w:val="Hipervnculo"/>
@@ -1499,7 +1499,7 @@
                 <w:noProof/>
                 <w:webHidden/>
               </w:rPr>
-              <w:instrText xml:space="preserve"> PAGEREF _Toc37756678 \h </w:instrText>
+              <w:instrText xml:space="preserve"> PAGEREF _Toc38014778 \h </w:instrText>
             </w:r>
             <w:r>
               <w:rPr>
@@ -1541,7 +1541,7 @@
               <w:noProof/>
             </w:rPr>
           </w:pPr>
-          <w:hyperlink w:anchor="_Toc37756679" w:history="1">
+          <w:hyperlink w:anchor="_Toc38014779" w:history="1">
             <w:r>
               <w:rPr>
                 <w:rStyle w:val="Hipervnculo"/>
@@ -1569,7 +1569,7 @@
                 <w:noProof/>
                 <w:webHidden/>
               </w:rPr>
-              <w:instrText xml:space="preserve"> PAGEREF _Toc37756679 \h </w:instrText>
+              <w:instrText xml:space="preserve"> PAGEREF _Toc38014779 \h </w:instrText>
             </w:r>
             <w:r>
               <w:rPr>
@@ -1589,7 +1589,7 @@
                 <w:noProof/>
                 <w:webHidden/>
               </w:rPr>
-              <w:t>29</w:t>
+              <w:t>30</w:t>
             </w:r>
             <w:r>
               <w:rPr>
@@ -1611,7 +1611,7 @@
               <w:noProof/>
             </w:rPr>
           </w:pPr>
-          <w:hyperlink w:anchor="_Toc37756680" w:history="1">
+          <w:hyperlink w:anchor="_Toc38014780" w:history="1">
             <w:r>
               <w:rPr>
                 <w:rStyle w:val="Hipervnculo"/>
@@ -1639,7 +1639,7 @@
                 <w:noProof/>
                 <w:webHidden/>
               </w:rPr>
-              <w:instrText xml:space="preserve"> PAGEREF _Toc37756680 \h </w:instrText>
+              <w:instrText xml:space="preserve"> PAGEREF _Toc38014780 \h </w:instrText>
             </w:r>
             <w:r>
               <w:rPr>
@@ -1681,7 +1681,7 @@
               <w:noProof/>
             </w:rPr>
           </w:pPr>
-          <w:hyperlink w:anchor="_Toc37756681" w:history="1">
+          <w:hyperlink w:anchor="_Toc38014781" w:history="1">
             <w:r>
               <w:rPr>
                 <w:rStyle w:val="Hipervnculo"/>
@@ -1709,7 +1709,7 @@
                 <w:noProof/>
                 <w:webHidden/>
               </w:rPr>
-              <w:instrText xml:space="preserve"> PAGEREF _Toc37756681 \h </w:instrText>
+              <w:instrText xml:space="preserve"> PAGEREF _Toc38014781 \h </w:instrText>
             </w:r>
             <w:r>
               <w:rPr>
@@ -1751,7 +1751,7 @@
               <w:noProof/>
             </w:rPr>
           </w:pPr>
-          <w:hyperlink w:anchor="_Toc37756682" w:history="1">
+          <w:hyperlink w:anchor="_Toc38014782" w:history="1">
             <w:r>
               <w:rPr>
                 <w:rStyle w:val="Hipervnculo"/>
@@ -1779,7 +1779,7 @@
                 <w:noProof/>
                 <w:webHidden/>
               </w:rPr>
-              <w:instrText xml:space="preserve"> PAGEREF _Toc37756682 \h </w:instrText>
+              <w:instrText xml:space="preserve"> PAGEREF _Toc38014782 \h </w:instrText>
             </w:r>
             <w:r>
               <w:rPr>
@@ -1821,7 +1821,7 @@
               <w:noProof/>
             </w:rPr>
           </w:pPr>
-          <w:hyperlink w:anchor="_Toc37756683" w:history="1">
+          <w:hyperlink w:anchor="_Toc38014783" w:history="1">
             <w:r>
               <w:rPr>
                 <w:rStyle w:val="Hipervnculo"/>
@@ -1849,7 +1849,7 @@
                 <w:noProof/>
                 <w:webHidden/>
               </w:rPr>
-              <w:instrText xml:space="preserve"> PAGEREF _Toc37756683 \h </w:instrText>
+              <w:instrText xml:space="preserve"> PAGEREF _Toc38014783 \h </w:instrText>
             </w:r>
             <w:r>
               <w:rPr>
@@ -1891,7 +1891,7 @@
               <w:noProof/>
             </w:rPr>
           </w:pPr>
-          <w:hyperlink w:anchor="_Toc37756684" w:history="1">
+          <w:hyperlink w:anchor="_Toc38014784" w:history="1">
             <w:r>
               <w:rPr>
                 <w:rStyle w:val="Hipervnculo"/>
@@ -1919,7 +1919,7 @@
                 <w:noProof/>
                 <w:webHidden/>
               </w:rPr>
-              <w:instrText xml:space="preserve"> PAGEREF _Toc37756684 \h </w:instrText>
+              <w:instrText xml:space="preserve"> PAGEREF _Toc38014784 \h </w:instrText>
             </w:r>
             <w:r>
               <w:rPr>
@@ -1961,7 +1961,7 @@
               <w:noProof/>
             </w:rPr>
           </w:pPr>
-          <w:hyperlink w:anchor="_Toc37756685" w:history="1">
+          <w:hyperlink w:anchor="_Toc38014785" w:history="1">
             <w:r>
               <w:rPr>
                 <w:rStyle w:val="Hipervnculo"/>
@@ -1989,7 +1989,7 @@
                 <w:noProof/>
                 <w:webHidden/>
               </w:rPr>
-              <w:instrText xml:space="preserve"> PAGEREF _Toc37756685 \h </w:instrText>
+              <w:instrText xml:space="preserve"> PAGEREF _Toc38014785 \h </w:instrText>
             </w:r>
             <w:r>
               <w:rPr>
@@ -2031,7 +2031,7 @@
               <w:noProof/>
             </w:rPr>
           </w:pPr>
-          <w:hyperlink w:anchor="_Toc37756686" w:history="1">
+          <w:hyperlink w:anchor="_Toc38014786" w:history="1">
             <w:r>
               <w:rPr>
                 <w:rStyle w:val="Hipervnculo"/>
@@ -2059,7 +2059,7 @@
                 <w:noProof/>
                 <w:webHidden/>
               </w:rPr>
-              <w:instrText xml:space="preserve"> PAGEREF _Toc37756686 \h </w:instrText>
+              <w:instrText xml:space="preserve"> PAGEREF _Toc38014786 \h </w:instrText>
             </w:r>
             <w:r>
               <w:rPr>
@@ -2101,7 +2101,7 @@
               <w:noProof/>
             </w:rPr>
           </w:pPr>
-          <w:hyperlink w:anchor="_Toc37756687" w:history="1">
+          <w:hyperlink w:anchor="_Toc38014787" w:history="1">
             <w:r>
               <w:rPr>
                 <w:rStyle w:val="Hipervnculo"/>
@@ -2129,7 +2129,7 @@
                 <w:noProof/>
                 <w:webHidden/>
               </w:rPr>
-              <w:instrText xml:space="preserve"> PAGEREF _Toc37756687 \h </w:instrText>
+              <w:instrText xml:space="preserve"> PAGEREF _Toc38014787 \h </w:instrText>
             </w:r>
             <w:r>
               <w:rPr>
@@ -2171,7 +2171,7 @@
               <w:noProof/>
             </w:rPr>
           </w:pPr>
-          <w:hyperlink w:anchor="_Toc37756688" w:history="1">
+          <w:hyperlink w:anchor="_Toc38014788" w:history="1">
             <w:r>
               <w:rPr>
                 <w:rStyle w:val="Hipervnculo"/>
@@ -2199,7 +2199,7 @@
                 <w:noProof/>
                 <w:webHidden/>
               </w:rPr>
-              <w:instrText xml:space="preserve"> PAGEREF _Toc37756688 \h </w:instrText>
+              <w:instrText xml:space="preserve"> PAGEREF _Toc38014788 \h </w:instrText>
             </w:r>
             <w:r>
               <w:rPr>
@@ -2220,6 +2220,288 @@
                 <w:webHidden/>
               </w:rPr>
               <w:t>46</w:t>
+            </w:r>
+            <w:r>
+              <w:rPr>
+                <w:noProof/>
+                <w:webHidden/>
+              </w:rPr>
+              <w:fldChar w:fldCharType="end"/>
+            </w:r>
+          </w:hyperlink>
+        </w:p>
+        <w:p>
+          <w:pPr>
+            <w:pStyle w:val="TDC1"/>
+            <w:tabs>
+              <w:tab w:val="right" w:leader="dot" w:pos="8494"/>
+            </w:tabs>
+            <w:rPr>
+              <w:rFonts w:cstheme="minorBidi"/>
+              <w:noProof/>
+            </w:rPr>
+          </w:pPr>
+          <w:hyperlink w:anchor="_Toc38014789" w:history="1">
+            <w:r>
+              <w:rPr>
+                <w:rStyle w:val="Hipervnculo"/>
+                <w:rFonts w:ascii="Times New Roman" w:hAnsi="Times New Roman"/>
+                <w:b/>
+                <w:bCs/>
+                <w:noProof/>
+              </w:rPr>
+              <w:t>6. SuperCollider GUI</w:t>
+            </w:r>
+            <w:r>
+              <w:rPr>
+                <w:noProof/>
+                <w:webHidden/>
+              </w:rPr>
+              <w:tab/>
+            </w:r>
+            <w:r>
+              <w:rPr>
+                <w:noProof/>
+                <w:webHidden/>
+              </w:rPr>
+              <w:fldChar w:fldCharType="begin"/>
+            </w:r>
+            <w:r>
+              <w:rPr>
+                <w:noProof/>
+                <w:webHidden/>
+              </w:rPr>
+              <w:instrText xml:space="preserve"> PAGEREF _Toc38014789 \h </w:instrText>
+            </w:r>
+            <w:r>
+              <w:rPr>
+                <w:noProof/>
+                <w:webHidden/>
+              </w:rPr>
+            </w:r>
+            <w:r>
+              <w:rPr>
+                <w:noProof/>
+                <w:webHidden/>
+              </w:rPr>
+              <w:fldChar w:fldCharType="separate"/>
+            </w:r>
+            <w:r>
+              <w:rPr>
+                <w:noProof/>
+                <w:webHidden/>
+              </w:rPr>
+              <w:t>50</w:t>
+            </w:r>
+            <w:r>
+              <w:rPr>
+                <w:noProof/>
+                <w:webHidden/>
+              </w:rPr>
+              <w:fldChar w:fldCharType="end"/>
+            </w:r>
+          </w:hyperlink>
+        </w:p>
+        <w:p>
+          <w:pPr>
+            <w:pStyle w:val="TDC2"/>
+            <w:tabs>
+              <w:tab w:val="right" w:leader="dot" w:pos="8494"/>
+            </w:tabs>
+            <w:rPr>
+              <w:rFonts w:cstheme="minorBidi"/>
+              <w:noProof/>
+            </w:rPr>
+          </w:pPr>
+          <w:hyperlink w:anchor="_Toc38014790" w:history="1">
+            <w:r>
+              <w:rPr>
+                <w:rStyle w:val="Hipervnculo"/>
+                <w:rFonts w:ascii="Times New Roman" w:hAnsi="Times New Roman"/>
+                <w:noProof/>
+              </w:rPr>
+              <w:t>6.1 Instalación</w:t>
+            </w:r>
+            <w:r>
+              <w:rPr>
+                <w:noProof/>
+                <w:webHidden/>
+              </w:rPr>
+              <w:tab/>
+            </w:r>
+            <w:r>
+              <w:rPr>
+                <w:noProof/>
+                <w:webHidden/>
+              </w:rPr>
+              <w:fldChar w:fldCharType="begin"/>
+            </w:r>
+            <w:r>
+              <w:rPr>
+                <w:noProof/>
+                <w:webHidden/>
+              </w:rPr>
+              <w:instrText xml:space="preserve"> PAGEREF _Toc38014790 \h </w:instrText>
+            </w:r>
+            <w:r>
+              <w:rPr>
+                <w:noProof/>
+                <w:webHidden/>
+              </w:rPr>
+            </w:r>
+            <w:r>
+              <w:rPr>
+                <w:noProof/>
+                <w:webHidden/>
+              </w:rPr>
+              <w:fldChar w:fldCharType="separate"/>
+            </w:r>
+            <w:r>
+              <w:rPr>
+                <w:noProof/>
+                <w:webHidden/>
+              </w:rPr>
+              <w:t>50</w:t>
+            </w:r>
+            <w:r>
+              <w:rPr>
+                <w:noProof/>
+                <w:webHidden/>
+              </w:rPr>
+              <w:fldChar w:fldCharType="end"/>
+            </w:r>
+          </w:hyperlink>
+        </w:p>
+        <w:p>
+          <w:pPr>
+            <w:pStyle w:val="TDC2"/>
+            <w:tabs>
+              <w:tab w:val="right" w:leader="dot" w:pos="8494"/>
+            </w:tabs>
+            <w:rPr>
+              <w:rFonts w:cstheme="minorBidi"/>
+              <w:noProof/>
+            </w:rPr>
+          </w:pPr>
+          <w:hyperlink w:anchor="_Toc38014791" w:history="1">
+            <w:r>
+              <w:rPr>
+                <w:rStyle w:val="Hipervnculo"/>
+                <w:rFonts w:ascii="Times New Roman" w:hAnsi="Times New Roman"/>
+                <w:noProof/>
+              </w:rPr>
+              <w:t>6.2 Interfaz</w:t>
+            </w:r>
+            <w:r>
+              <w:rPr>
+                <w:noProof/>
+                <w:webHidden/>
+              </w:rPr>
+              <w:tab/>
+            </w:r>
+            <w:r>
+              <w:rPr>
+                <w:noProof/>
+                <w:webHidden/>
+              </w:rPr>
+              <w:fldChar w:fldCharType="begin"/>
+            </w:r>
+            <w:r>
+              <w:rPr>
+                <w:noProof/>
+                <w:webHidden/>
+              </w:rPr>
+              <w:instrText xml:space="preserve"> PAGEREF _Toc38014791 \h </w:instrText>
+            </w:r>
+            <w:r>
+              <w:rPr>
+                <w:noProof/>
+                <w:webHidden/>
+              </w:rPr>
+            </w:r>
+            <w:r>
+              <w:rPr>
+                <w:noProof/>
+                <w:webHidden/>
+              </w:rPr>
+              <w:fldChar w:fldCharType="separate"/>
+            </w:r>
+            <w:r>
+              <w:rPr>
+                <w:noProof/>
+                <w:webHidden/>
+              </w:rPr>
+              <w:t>51</w:t>
+            </w:r>
+            <w:r>
+              <w:rPr>
+                <w:noProof/>
+                <w:webHidden/>
+              </w:rPr>
+              <w:fldChar w:fldCharType="end"/>
+            </w:r>
+          </w:hyperlink>
+        </w:p>
+        <w:p>
+          <w:pPr>
+            <w:pStyle w:val="TDC2"/>
+            <w:tabs>
+              <w:tab w:val="right" w:leader="dot" w:pos="8494"/>
+            </w:tabs>
+            <w:rPr>
+              <w:rFonts w:cstheme="minorBidi"/>
+              <w:noProof/>
+            </w:rPr>
+          </w:pPr>
+          <w:hyperlink w:anchor="_Toc38014792" w:history="1">
+            <w:r>
+              <w:rPr>
+                <w:rStyle w:val="Hipervnculo"/>
+                <w:rFonts w:ascii="Times New Roman" w:hAnsi="Times New Roman"/>
+                <w:noProof/>
+              </w:rPr>
+              <w:t>6.3 Atajos de teclado</w:t>
+            </w:r>
+            <w:r>
+              <w:rPr>
+                <w:noProof/>
+                <w:webHidden/>
+              </w:rPr>
+              <w:tab/>
+            </w:r>
+            <w:r>
+              <w:rPr>
+                <w:noProof/>
+                <w:webHidden/>
+              </w:rPr>
+              <w:fldChar w:fldCharType="begin"/>
+            </w:r>
+            <w:r>
+              <w:rPr>
+                <w:noProof/>
+                <w:webHidden/>
+              </w:rPr>
+              <w:instrText xml:space="preserve"> PAGEREF _Toc38014792 \h </w:instrText>
+            </w:r>
+            <w:r>
+              <w:rPr>
+                <w:noProof/>
+                <w:webHidden/>
+              </w:rPr>
+            </w:r>
+            <w:r>
+              <w:rPr>
+                <w:noProof/>
+                <w:webHidden/>
+              </w:rPr>
+              <w:fldChar w:fldCharType="separate"/>
+            </w:r>
+            <w:r>
+              <w:rPr>
+                <w:noProof/>
+                <w:webHidden/>
+              </w:rPr>
+              <w:t>53</w:t>
             </w:r>
             <w:r>
               <w:rPr>
@@ -2236,6 +2518,7 @@
               <w:b/>
               <w:bCs/>
             </w:rPr>
+            <w:lastRenderedPageBreak/>
             <w:fldChar w:fldCharType="end"/>
           </w:r>
         </w:p>
@@ -2298,7 +2581,7 @@
           <w:szCs w:val="40"/>
         </w:rPr>
       </w:pPr>
-      <w:bookmarkStart w:id="1" w:name="_Toc37756661"/>
+      <w:bookmarkStart w:id="1" w:name="_Toc38014761"/>
       <w:r>
         <w:rPr>
           <w:rFonts w:ascii="Times New Roman" w:hAnsi="Times New Roman" w:cs="Times New Roman"/>
@@ -2768,6 +3051,7 @@
           <w:sz w:val="24"/>
           <w:szCs w:val="24"/>
         </w:rPr>
+        <w:lastRenderedPageBreak/>
         <w:t>Las extensiones para SuperCollider programadas por los usuarios se denominan “Quarks”.</w:t>
       </w:r>
     </w:p>
@@ -2795,7 +3079,6 @@
           <w:sz w:val="24"/>
           <w:szCs w:val="24"/>
         </w:rPr>
-        <w:lastRenderedPageBreak/>
         <w:t>Scide</w:t>
       </w:r>
       <w:proofErr w:type="spellEnd"/>
@@ -3065,7 +3348,7 @@
           <w:szCs w:val="40"/>
         </w:rPr>
       </w:pPr>
-      <w:bookmarkStart w:id="2" w:name="_Toc37756662"/>
+      <w:bookmarkStart w:id="2" w:name="_Toc38014762"/>
       <w:r>
         <w:rPr>
           <w:rFonts w:ascii="Times New Roman" w:hAnsi="Times New Roman" w:cs="Times New Roman"/>
@@ -3145,7 +3428,7 @@
           <w:szCs w:val="32"/>
         </w:rPr>
       </w:pPr>
-      <w:bookmarkStart w:id="3" w:name="_Toc37756663"/>
+      <w:bookmarkStart w:id="3" w:name="_Toc38014763"/>
       <w:r>
         <w:rPr>
           <w:rFonts w:ascii="Times New Roman" w:hAnsi="Times New Roman" w:cs="Times New Roman"/>
@@ -3187,16 +3470,8 @@
           <w:sz w:val="24"/>
           <w:szCs w:val="24"/>
         </w:rPr>
-        <w:t xml:space="preserve">Desde un punto de vista físico podemos definir el sonido como la propagación de ondas que se originan por la vibración de un cuerpo a través de un fluido o un medio </w:t>
-      </w:r>
-      <w:r>
-        <w:rPr>
-          <w:rFonts w:ascii="Times New Roman" w:hAnsi="Times New Roman" w:cs="Times New Roman"/>
-          <w:sz w:val="24"/>
-          <w:szCs w:val="24"/>
-        </w:rPr>
         <w:lastRenderedPageBreak/>
-        <w:t>elástico, generalmente el aire. Estas ondas comparten las características de las ondas mecánicas</w:t>
+        <w:t>Desde un punto de vista físico podemos definir el sonido como la propagación de ondas que se originan por la vibración de un cuerpo a través de un fluido o un medio elástico, generalmente el aire. Estas ondas comparten las características de las ondas mecánicas</w:t>
       </w:r>
       <w:r>
         <w:rPr>
@@ -3512,7 +3787,7 @@
           <w:szCs w:val="32"/>
         </w:rPr>
       </w:pPr>
-      <w:bookmarkStart w:id="4" w:name="_Toc37756664"/>
+      <w:bookmarkStart w:id="4" w:name="_Toc38014764"/>
       <w:r>
         <w:rPr>
           <w:rFonts w:ascii="Times New Roman" w:hAnsi="Times New Roman" w:cs="Times New Roman"/>
@@ -4193,7 +4468,7 @@
           <w:szCs w:val="40"/>
         </w:rPr>
       </w:pPr>
-      <w:bookmarkStart w:id="5" w:name="_Toc37756665"/>
+      <w:bookmarkStart w:id="5" w:name="_Toc38014765"/>
       <w:r>
         <w:rPr>
           <w:rFonts w:ascii="Times New Roman" w:hAnsi="Times New Roman" w:cs="Times New Roman"/>
@@ -4332,7 +4607,7 @@
           <w:szCs w:val="32"/>
         </w:rPr>
       </w:pPr>
-      <w:bookmarkStart w:id="6" w:name="_Toc37756666"/>
+      <w:bookmarkStart w:id="6" w:name="_Toc38014766"/>
       <w:r>
         <w:rPr>
           <w:rFonts w:ascii="Times New Roman" w:hAnsi="Times New Roman" w:cs="Times New Roman"/>
@@ -4556,7 +4831,7 @@
           <w:szCs w:val="32"/>
         </w:rPr>
       </w:pPr>
-      <w:bookmarkStart w:id="7" w:name="_Toc37756667"/>
+      <w:bookmarkStart w:id="7" w:name="_Toc38014767"/>
       <w:r>
         <w:rPr>
           <w:rFonts w:ascii="Times New Roman" w:hAnsi="Times New Roman" w:cs="Times New Roman"/>
@@ -5257,7 +5532,7 @@
           <w:szCs w:val="40"/>
         </w:rPr>
       </w:pPr>
-      <w:bookmarkStart w:id="8" w:name="_Toc37756668"/>
+      <w:bookmarkStart w:id="8" w:name="_Toc38014768"/>
       <w:r>
         <w:rPr>
           <w:rFonts w:ascii="Times New Roman" w:hAnsi="Times New Roman" w:cs="Times New Roman"/>
@@ -6755,7 +7030,7 @@
           <w:szCs w:val="40"/>
         </w:rPr>
       </w:pPr>
-      <w:bookmarkStart w:id="9" w:name="_Toc37756669"/>
+      <w:bookmarkStart w:id="9" w:name="_Toc38014769"/>
       <w:r>
         <w:rPr>
           <w:rFonts w:ascii="Times New Roman" w:hAnsi="Times New Roman" w:cs="Times New Roman"/>
@@ -6800,7 +7075,7 @@
           <w:szCs w:val="32"/>
         </w:rPr>
       </w:pPr>
-      <w:bookmarkStart w:id="10" w:name="_Toc37756670"/>
+      <w:bookmarkStart w:id="10" w:name="_Toc38014770"/>
       <w:r>
         <w:rPr>
           <w:rFonts w:ascii="Times New Roman" w:hAnsi="Times New Roman" w:cs="Times New Roman"/>
@@ -7566,7 +7841,7 @@
           <w:szCs w:val="28"/>
         </w:rPr>
       </w:pPr>
-      <w:bookmarkStart w:id="11" w:name="_Toc37756671"/>
+      <w:bookmarkStart w:id="11" w:name="_Toc38014771"/>
       <w:r>
         <w:rPr>
           <w:noProof/>
@@ -9323,7 +9598,7 @@
           <w:szCs w:val="28"/>
         </w:rPr>
       </w:pPr>
-      <w:bookmarkStart w:id="12" w:name="_Toc37756672"/>
+      <w:bookmarkStart w:id="12" w:name="_Toc38014772"/>
       <w:r>
         <w:rPr>
           <w:rFonts w:ascii="Times New Roman" w:hAnsi="Times New Roman" w:cs="Times New Roman"/>
@@ -10453,7 +10728,7 @@
           <w:szCs w:val="28"/>
         </w:rPr>
       </w:pPr>
-      <w:bookmarkStart w:id="22" w:name="_Toc37756673"/>
+      <w:bookmarkStart w:id="22" w:name="_Toc38014773"/>
       <w:r>
         <w:rPr>
           <w:rFonts w:ascii="Times New Roman" w:hAnsi="Times New Roman" w:cs="Times New Roman"/>
@@ -11125,9 +11400,7 @@
     </w:p>
     <w:p/>
     <w:p/>
-    <w:p>
-      <w:bookmarkStart w:id="23" w:name="_Toc37756674"/>
-    </w:p>
+    <w:p/>
     <w:p/>
     <w:p>
       <w:pPr>
@@ -11148,6 +11421,7 @@
           <w:szCs w:val="32"/>
         </w:rPr>
       </w:pPr>
+      <w:bookmarkStart w:id="23" w:name="_Toc38014774"/>
       <w:r>
         <w:rPr>
           <w:rFonts w:ascii="Times New Roman" w:hAnsi="Times New Roman" w:cs="Times New Roman"/>
@@ -12755,7 +13029,7 @@
       <w:r>
         <w:tab/>
       </w:r>
-      <w:bookmarkStart w:id="24" w:name="_Toc37756675"/>
+      <w:bookmarkStart w:id="24" w:name="_Toc38014775"/>
       <w:r>
         <w:rPr>
           <w:rFonts w:ascii="Times New Roman" w:hAnsi="Times New Roman" w:cs="Times New Roman"/>
@@ -13983,7 +14257,7 @@
           <w:szCs w:val="32"/>
         </w:rPr>
       </w:pPr>
-      <w:bookmarkStart w:id="25" w:name="_Toc37756676"/>
+      <w:bookmarkStart w:id="25" w:name="_Toc38014776"/>
       <w:r>
         <w:rPr>
           <w:rFonts w:ascii="Times New Roman" w:hAnsi="Times New Roman" w:cs="Times New Roman"/>
@@ -15013,7 +15287,7 @@
           <w:szCs w:val="32"/>
         </w:rPr>
       </w:pPr>
-      <w:bookmarkStart w:id="26" w:name="_Toc37756677"/>
+      <w:bookmarkStart w:id="26" w:name="_Toc38014777"/>
       <w:r>
         <w:rPr>
           <w:rFonts w:ascii="Times New Roman" w:hAnsi="Times New Roman" w:cs="Times New Roman"/>
@@ -17125,7 +17399,7 @@
           <w:szCs w:val="32"/>
         </w:rPr>
       </w:pPr>
-      <w:bookmarkStart w:id="27" w:name="_Toc37756678"/>
+      <w:bookmarkStart w:id="27" w:name="_Toc38014778"/>
       <w:r>
         <w:rPr>
           <w:rFonts w:ascii="Times New Roman" w:hAnsi="Times New Roman" w:cs="Times New Roman"/>
@@ -19431,7 +19705,6 @@
           <w:szCs w:val="32"/>
         </w:rPr>
       </w:pPr>
-      <w:bookmarkStart w:id="28" w:name="_Toc37756679"/>
     </w:p>
     <w:p/>
     <w:p/>
@@ -19445,6 +19718,7 @@
           <w:szCs w:val="32"/>
         </w:rPr>
       </w:pPr>
+      <w:bookmarkStart w:id="28" w:name="_Toc38014779"/>
       <w:r>
         <w:rPr>
           <w:rFonts w:ascii="Times New Roman" w:hAnsi="Times New Roman" w:cs="Times New Roman"/>
@@ -19840,7 +20114,7 @@
           <w:szCs w:val="32"/>
         </w:rPr>
       </w:pPr>
-      <w:bookmarkStart w:id="29" w:name="_Toc37756680"/>
+      <w:bookmarkStart w:id="29" w:name="_Toc38014780"/>
       <w:r>
         <w:rPr>
           <w:rFonts w:ascii="Times New Roman" w:hAnsi="Times New Roman" w:cs="Times New Roman"/>
@@ -20728,7 +21002,7 @@
           <w:szCs w:val="32"/>
         </w:rPr>
       </w:pPr>
-      <w:bookmarkStart w:id="30" w:name="_Toc37756681"/>
+      <w:bookmarkStart w:id="30" w:name="_Toc38014781"/>
       <w:r>
         <w:rPr>
           <w:rFonts w:ascii="Times New Roman" w:hAnsi="Times New Roman" w:cs="Times New Roman"/>
@@ -21887,7 +22161,7 @@
           <w:szCs w:val="32"/>
         </w:rPr>
       </w:pPr>
-      <w:bookmarkStart w:id="31" w:name="_Toc37756682"/>
+      <w:bookmarkStart w:id="31" w:name="_Toc38014782"/>
       <w:r>
         <w:rPr>
           <w:rFonts w:ascii="Times New Roman" w:hAnsi="Times New Roman" w:cs="Times New Roman"/>
@@ -23526,7 +23800,7 @@
           <w:szCs w:val="32"/>
         </w:rPr>
       </w:pPr>
-      <w:bookmarkStart w:id="32" w:name="_Toc37756683"/>
+      <w:bookmarkStart w:id="32" w:name="_Toc38014783"/>
       <w:r>
         <w:rPr>
           <w:rFonts w:ascii="Times New Roman" w:hAnsi="Times New Roman" w:cs="Times New Roman"/>
@@ -24740,7 +25014,7 @@
           <w:szCs w:val="32"/>
         </w:rPr>
       </w:pPr>
-      <w:bookmarkStart w:id="33" w:name="_Toc37756684"/>
+      <w:bookmarkStart w:id="33" w:name="_Toc38014784"/>
       <w:r>
         <w:rPr>
           <w:rFonts w:ascii="Times New Roman" w:hAnsi="Times New Roman" w:cs="Times New Roman"/>
@@ -26153,7 +26427,7 @@
           <w:szCs w:val="32"/>
         </w:rPr>
       </w:pPr>
-      <w:bookmarkStart w:id="34" w:name="_Toc37756685"/>
+      <w:bookmarkStart w:id="34" w:name="_Toc38014785"/>
       <w:r>
         <w:rPr>
           <w:rFonts w:ascii="Times New Roman" w:hAnsi="Times New Roman" w:cs="Times New Roman"/>
@@ -26230,7 +26504,7 @@
           <w:szCs w:val="28"/>
         </w:rPr>
       </w:pPr>
-      <w:bookmarkStart w:id="35" w:name="_Toc37756686"/>
+      <w:bookmarkStart w:id="35" w:name="_Toc38014786"/>
       <w:r>
         <w:rPr>
           <w:rFonts w:ascii="Times New Roman" w:hAnsi="Times New Roman" w:cs="Times New Roman"/>
@@ -27603,7 +27877,7 @@
           <w:szCs w:val="28"/>
         </w:rPr>
       </w:pPr>
-      <w:bookmarkStart w:id="36" w:name="_Toc37756687"/>
+      <w:bookmarkStart w:id="36" w:name="_Toc38014787"/>
       <w:r>
         <w:rPr>
           <w:rFonts w:ascii="Times New Roman" w:hAnsi="Times New Roman" w:cs="Times New Roman"/>
@@ -28967,7 +29241,7 @@
           <w:szCs w:val="32"/>
         </w:rPr>
       </w:pPr>
-      <w:bookmarkStart w:id="37" w:name="_Toc37756688"/>
+      <w:bookmarkStart w:id="37" w:name="_Toc38014788"/>
       <w:r>
         <w:rPr>
           <w:rFonts w:ascii="Times New Roman" w:hAnsi="Times New Roman" w:cs="Times New Roman"/>
@@ -31224,9 +31498,1156 @@
           <w:szCs w:val="24"/>
         </w:rPr>
       </w:pPr>
-      <w:bookmarkStart w:id="38" w:name="_GoBack"/>
+    </w:p>
+    <w:p>
+      <w:pPr>
+        <w:jc w:val="both"/>
+        <w:rPr>
+          <w:rFonts w:ascii="Times New Roman" w:hAnsi="Times New Roman" w:cs="Times New Roman"/>
+          <w:sz w:val="24"/>
+          <w:szCs w:val="24"/>
+        </w:rPr>
+      </w:pPr>
+    </w:p>
+    <w:p>
+      <w:pPr>
+        <w:jc w:val="both"/>
+        <w:rPr>
+          <w:rFonts w:ascii="Times New Roman" w:hAnsi="Times New Roman" w:cs="Times New Roman"/>
+          <w:sz w:val="24"/>
+          <w:szCs w:val="24"/>
+        </w:rPr>
+      </w:pPr>
+    </w:p>
+    <w:p>
+      <w:pPr>
+        <w:jc w:val="both"/>
+        <w:rPr>
+          <w:rFonts w:ascii="Times New Roman" w:hAnsi="Times New Roman" w:cs="Times New Roman"/>
+          <w:sz w:val="24"/>
+          <w:szCs w:val="24"/>
+        </w:rPr>
+      </w:pPr>
+    </w:p>
+    <w:p>
+      <w:pPr>
+        <w:jc w:val="both"/>
+        <w:rPr>
+          <w:rFonts w:ascii="Times New Roman" w:hAnsi="Times New Roman" w:cs="Times New Roman"/>
+          <w:sz w:val="24"/>
+          <w:szCs w:val="24"/>
+        </w:rPr>
+      </w:pPr>
+    </w:p>
+    <w:p>
+      <w:pPr>
+        <w:pStyle w:val="Ttulo1"/>
+        <w:rPr>
+          <w:rFonts w:ascii="Times New Roman" w:hAnsi="Times New Roman" w:cs="Times New Roman"/>
+          <w:b/>
+          <w:bCs/>
+          <w:sz w:val="40"/>
+          <w:szCs w:val="40"/>
+        </w:rPr>
+      </w:pPr>
+      <w:bookmarkStart w:id="38" w:name="_Toc38014789"/>
+      <w:r>
+        <w:rPr>
+          <w:rFonts w:ascii="Times New Roman" w:hAnsi="Times New Roman" w:cs="Times New Roman"/>
+          <w:b/>
+          <w:bCs/>
+          <w:sz w:val="40"/>
+          <w:szCs w:val="40"/>
+        </w:rPr>
+        <w:lastRenderedPageBreak/>
+        <w:t>6. SuperCollider GUI</w:t>
+      </w:r>
       <w:bookmarkEnd w:id="38"/>
     </w:p>
+    <w:p/>
+    <w:p>
+      <w:pPr>
+        <w:jc w:val="both"/>
+        <w:rPr>
+          <w:rFonts w:ascii="Times New Roman" w:hAnsi="Times New Roman" w:cs="Times New Roman"/>
+          <w:sz w:val="24"/>
+          <w:szCs w:val="24"/>
+        </w:rPr>
+      </w:pPr>
+      <w:r>
+        <w:rPr>
+          <w:rFonts w:ascii="Times New Roman" w:hAnsi="Times New Roman" w:cs="Times New Roman"/>
+          <w:sz w:val="24"/>
+          <w:szCs w:val="24"/>
+        </w:rPr>
+        <w:tab/>
+        <w:t>A estas alturas ya conocemos bastante sobre el funcionamiento del lenguaje de programación SuperCollider.</w:t>
+      </w:r>
+    </w:p>
+    <w:p>
+      <w:pPr>
+        <w:jc w:val="both"/>
+        <w:rPr>
+          <w:rFonts w:ascii="Times New Roman" w:hAnsi="Times New Roman" w:cs="Times New Roman"/>
+          <w:sz w:val="24"/>
+          <w:szCs w:val="24"/>
+        </w:rPr>
+      </w:pPr>
+      <w:r>
+        <w:rPr>
+          <w:rFonts w:ascii="Times New Roman" w:hAnsi="Times New Roman" w:cs="Times New Roman"/>
+          <w:sz w:val="24"/>
+          <w:szCs w:val="24"/>
+        </w:rPr>
+        <w:tab/>
+        <w:t xml:space="preserve">Por tanto, ahora deberíamos hablar de como llevar este conocimiento a la práctica y la experimentación; y haremos ambas cosas mediante el entorno de desarrollo e interfaz gráfica nativa de </w:t>
+      </w:r>
+      <w:proofErr w:type="spellStart"/>
+      <w:r>
+        <w:rPr>
+          <w:rFonts w:ascii="Times New Roman" w:hAnsi="Times New Roman" w:cs="Times New Roman"/>
+          <w:sz w:val="24"/>
+          <w:szCs w:val="24"/>
+        </w:rPr>
+        <w:t>Supercollider</w:t>
+      </w:r>
+      <w:proofErr w:type="spellEnd"/>
+      <w:r>
+        <w:rPr>
+          <w:rFonts w:ascii="Times New Roman" w:hAnsi="Times New Roman" w:cs="Times New Roman"/>
+          <w:sz w:val="24"/>
+          <w:szCs w:val="24"/>
+        </w:rPr>
+        <w:t>.</w:t>
+      </w:r>
+    </w:p>
+    <w:p>
+      <w:pPr>
+        <w:jc w:val="both"/>
+        <w:rPr>
+          <w:rFonts w:ascii="Times New Roman" w:hAnsi="Times New Roman" w:cs="Times New Roman"/>
+          <w:sz w:val="24"/>
+          <w:szCs w:val="24"/>
+        </w:rPr>
+      </w:pPr>
+    </w:p>
+    <w:p>
+      <w:pPr>
+        <w:jc w:val="both"/>
+        <w:rPr>
+          <w:rFonts w:ascii="Times New Roman" w:hAnsi="Times New Roman" w:cs="Times New Roman"/>
+          <w:sz w:val="24"/>
+          <w:szCs w:val="24"/>
+        </w:rPr>
+      </w:pPr>
+    </w:p>
+    <w:p>
+      <w:pPr>
+        <w:pStyle w:val="Ttulo2"/>
+        <w:rPr>
+          <w:rFonts w:ascii="Times New Roman" w:hAnsi="Times New Roman" w:cs="Times New Roman"/>
+          <w:sz w:val="32"/>
+          <w:szCs w:val="32"/>
+        </w:rPr>
+      </w:pPr>
+      <w:bookmarkStart w:id="39" w:name="_Toc38014790"/>
+      <w:r>
+        <w:rPr>
+          <w:rFonts w:ascii="Times New Roman" w:hAnsi="Times New Roman" w:cs="Times New Roman"/>
+          <w:sz w:val="32"/>
+          <w:szCs w:val="32"/>
+        </w:rPr>
+        <w:t>6.1 Instalación</w:t>
+      </w:r>
+      <w:bookmarkEnd w:id="39"/>
+    </w:p>
+    <w:p>
+      <w:pPr>
+        <w:jc w:val="both"/>
+        <w:rPr>
+          <w:rFonts w:ascii="Times New Roman" w:hAnsi="Times New Roman" w:cs="Times New Roman"/>
+          <w:sz w:val="24"/>
+          <w:szCs w:val="24"/>
+        </w:rPr>
+      </w:pPr>
+    </w:p>
+    <w:p>
+      <w:pPr>
+        <w:jc w:val="both"/>
+        <w:rPr>
+          <w:rFonts w:ascii="Times New Roman" w:hAnsi="Times New Roman" w:cs="Times New Roman"/>
+          <w:sz w:val="24"/>
+          <w:szCs w:val="24"/>
+        </w:rPr>
+      </w:pPr>
+      <w:r>
+        <w:rPr>
+          <w:rFonts w:ascii="Times New Roman" w:hAnsi="Times New Roman" w:cs="Times New Roman"/>
+          <w:sz w:val="24"/>
+          <w:szCs w:val="24"/>
+        </w:rPr>
+        <w:tab/>
+        <w:t>Para instalar SuperCollider tendremos que ir a su repositorio oficial dentro de GitHub (</w:t>
+      </w:r>
+      <w:hyperlink r:id="rId65" w:history="1">
+        <w:r>
+          <w:rPr>
+            <w:rStyle w:val="Hipervnculo"/>
+            <w:rFonts w:ascii="Times New Roman" w:hAnsi="Times New Roman" w:cs="Times New Roman"/>
+            <w:sz w:val="24"/>
+            <w:szCs w:val="24"/>
+          </w:rPr>
+          <w:t>https://supercollider.github.io/</w:t>
+        </w:r>
+      </w:hyperlink>
+      <w:r>
+        <w:rPr>
+          <w:rFonts w:ascii="Times New Roman" w:hAnsi="Times New Roman" w:cs="Times New Roman"/>
+          <w:sz w:val="24"/>
+          <w:szCs w:val="24"/>
+        </w:rPr>
+        <w:t>), donde nos encontraremos con la siguiente página de bienvenida con información varia, y un menú superior con distintas secciones, donde nos dirigiremos a la zona de descargas.</w:t>
+      </w:r>
+    </w:p>
+    <w:p/>
+    <w:p>
+      <w:r>
+        <w:rPr>
+          <w:noProof/>
+        </w:rPr>
+        <w:drawing>
+          <wp:inline distT="0" distB="0" distL="0" distR="0" wp14:anchorId="2566B5AC" wp14:editId="1749F716">
+            <wp:extent cx="5400040" cy="3035935"/>
+            <wp:effectExtent l="0" t="0" r="0" b="0"/>
+            <wp:docPr id="47" name="Imagen 47"/>
+            <wp:cNvGraphicFramePr>
+              <a:graphicFrameLocks xmlns:a="http://schemas.openxmlformats.org/drawingml/2006/main" noChangeAspect="1"/>
+            </wp:cNvGraphicFramePr>
+            <a:graphic xmlns:a="http://schemas.openxmlformats.org/drawingml/2006/main">
+              <a:graphicData uri="http://schemas.openxmlformats.org/drawingml/2006/picture">
+                <pic:pic xmlns:pic="http://schemas.openxmlformats.org/drawingml/2006/picture">
+                  <pic:nvPicPr>
+                    <pic:cNvPr id="0" name="Picture 2"/>
+                    <pic:cNvPicPr>
+                      <a:picLocks noChangeAspect="1" noChangeArrowheads="1"/>
+                    </pic:cNvPicPr>
+                  </pic:nvPicPr>
+                  <pic:blipFill>
+                    <a:blip r:embed="rId66" cstate="print">
+                      <a:extLst>
+                        <a:ext uri="{28A0092B-C50C-407E-A947-70E740481C1C}">
+                          <a14:useLocalDpi xmlns:a14="http://schemas.microsoft.com/office/drawing/2010/main" val="0"/>
+                        </a:ext>
+                      </a:extLst>
+                    </a:blip>
+                    <a:srcRect/>
+                    <a:stretch>
+                      <a:fillRect/>
+                    </a:stretch>
+                  </pic:blipFill>
+                  <pic:spPr bwMode="auto">
+                    <a:xfrm>
+                      <a:off x="0" y="0"/>
+                      <a:ext cx="5400040" cy="3035935"/>
+                    </a:xfrm>
+                    <a:prstGeom prst="rect">
+                      <a:avLst/>
+                    </a:prstGeom>
+                    <a:noFill/>
+                    <a:ln>
+                      <a:noFill/>
+                    </a:ln>
+                  </pic:spPr>
+                </pic:pic>
+              </a:graphicData>
+            </a:graphic>
+          </wp:inline>
+        </w:drawing>
+      </w:r>
+    </w:p>
+    <w:p/>
+    <w:p>
+      <w:pPr>
+        <w:ind w:firstLine="708"/>
+        <w:jc w:val="both"/>
+        <w:rPr>
+          <w:rFonts w:ascii="Times New Roman" w:hAnsi="Times New Roman" w:cs="Times New Roman"/>
+          <w:sz w:val="24"/>
+          <w:szCs w:val="24"/>
+        </w:rPr>
+      </w:pPr>
+    </w:p>
+    <w:p>
+      <w:pPr>
+        <w:ind w:firstLine="708"/>
+        <w:jc w:val="both"/>
+        <w:rPr>
+          <w:rFonts w:ascii="Times New Roman" w:hAnsi="Times New Roman" w:cs="Times New Roman"/>
+          <w:sz w:val="24"/>
+          <w:szCs w:val="24"/>
+        </w:rPr>
+      </w:pPr>
+      <w:r>
+        <w:rPr>
+          <w:rFonts w:ascii="Times New Roman" w:hAnsi="Times New Roman" w:cs="Times New Roman"/>
+          <w:sz w:val="24"/>
+          <w:szCs w:val="24"/>
+        </w:rPr>
+        <w:t>Una vez estemos en dicha zona, nos encontraremos con un listado de versiones para distintos sistemas operativos, donde deberemos escoger la opción que más se adapte a nuestro equipo.</w:t>
+      </w:r>
+    </w:p>
+    <w:p>
+      <w:pPr>
+        <w:ind w:firstLine="708"/>
+        <w:jc w:val="both"/>
+        <w:rPr>
+          <w:rFonts w:ascii="Times New Roman" w:hAnsi="Times New Roman" w:cs="Times New Roman"/>
+          <w:sz w:val="24"/>
+          <w:szCs w:val="24"/>
+        </w:rPr>
+      </w:pPr>
+    </w:p>
+    <w:p>
+      <w:pPr>
+        <w:jc w:val="both"/>
+        <w:rPr>
+          <w:rFonts w:ascii="Times New Roman" w:hAnsi="Times New Roman" w:cs="Times New Roman"/>
+          <w:sz w:val="24"/>
+          <w:szCs w:val="24"/>
+        </w:rPr>
+      </w:pPr>
+    </w:p>
+    <w:p>
+      <w:pPr>
+        <w:jc w:val="both"/>
+        <w:rPr>
+          <w:rFonts w:ascii="Times New Roman" w:hAnsi="Times New Roman" w:cs="Times New Roman"/>
+          <w:sz w:val="24"/>
+          <w:szCs w:val="24"/>
+        </w:rPr>
+      </w:pPr>
+      <w:r>
+        <w:rPr>
+          <w:noProof/>
+        </w:rPr>
+        <w:lastRenderedPageBreak/>
+        <w:drawing>
+          <wp:inline distT="0" distB="0" distL="0" distR="0" wp14:anchorId="56BF72BB" wp14:editId="08C79A1D">
+            <wp:extent cx="5400040" cy="3035935"/>
+            <wp:effectExtent l="0" t="0" r="0" b="0"/>
+            <wp:docPr id="153" name="Imagen 153"/>
+            <wp:cNvGraphicFramePr>
+              <a:graphicFrameLocks xmlns:a="http://schemas.openxmlformats.org/drawingml/2006/main" noChangeAspect="1"/>
+            </wp:cNvGraphicFramePr>
+            <a:graphic xmlns:a="http://schemas.openxmlformats.org/drawingml/2006/main">
+              <a:graphicData uri="http://schemas.openxmlformats.org/drawingml/2006/picture">
+                <pic:pic xmlns:pic="http://schemas.openxmlformats.org/drawingml/2006/picture">
+                  <pic:nvPicPr>
+                    <pic:cNvPr id="0" name="Picture 4"/>
+                    <pic:cNvPicPr>
+                      <a:picLocks noChangeAspect="1" noChangeArrowheads="1"/>
+                    </pic:cNvPicPr>
+                  </pic:nvPicPr>
+                  <pic:blipFill>
+                    <a:blip r:embed="rId67" cstate="print">
+                      <a:extLst>
+                        <a:ext uri="{28A0092B-C50C-407E-A947-70E740481C1C}">
+                          <a14:useLocalDpi xmlns:a14="http://schemas.microsoft.com/office/drawing/2010/main" val="0"/>
+                        </a:ext>
+                      </a:extLst>
+                    </a:blip>
+                    <a:srcRect/>
+                    <a:stretch>
+                      <a:fillRect/>
+                    </a:stretch>
+                  </pic:blipFill>
+                  <pic:spPr bwMode="auto">
+                    <a:xfrm>
+                      <a:off x="0" y="0"/>
+                      <a:ext cx="5400040" cy="3035935"/>
+                    </a:xfrm>
+                    <a:prstGeom prst="rect">
+                      <a:avLst/>
+                    </a:prstGeom>
+                    <a:noFill/>
+                    <a:ln>
+                      <a:noFill/>
+                    </a:ln>
+                  </pic:spPr>
+                </pic:pic>
+              </a:graphicData>
+            </a:graphic>
+          </wp:inline>
+        </w:drawing>
+      </w:r>
+    </w:p>
+    <w:p>
+      <w:pPr>
+        <w:jc w:val="both"/>
+        <w:rPr>
+          <w:rFonts w:ascii="Times New Roman" w:hAnsi="Times New Roman" w:cs="Times New Roman"/>
+          <w:sz w:val="24"/>
+          <w:szCs w:val="24"/>
+        </w:rPr>
+      </w:pPr>
+    </w:p>
+    <w:p>
+      <w:pPr>
+        <w:jc w:val="both"/>
+        <w:rPr>
+          <w:rFonts w:ascii="Times New Roman" w:hAnsi="Times New Roman" w:cs="Times New Roman"/>
+          <w:sz w:val="24"/>
+          <w:szCs w:val="24"/>
+        </w:rPr>
+      </w:pPr>
+      <w:r>
+        <w:rPr>
+          <w:rFonts w:ascii="Times New Roman" w:hAnsi="Times New Roman" w:cs="Times New Roman"/>
+          <w:sz w:val="24"/>
+          <w:szCs w:val="24"/>
+        </w:rPr>
+        <w:t xml:space="preserve">En el caso de la elaboración de este trabajo, esta ha sido la versión 3.11.0 para Windows </w:t>
+      </w:r>
+      <w:r>
+        <w:rPr>
+          <w:rFonts w:ascii="Times New Roman" w:hAnsi="Times New Roman" w:cs="Times New Roman"/>
+          <w:sz w:val="24"/>
+          <w:szCs w:val="24"/>
+        </w:rPr>
+        <w:t xml:space="preserve">de 64 bits, </w:t>
+      </w:r>
+      <w:r>
+        <w:rPr>
+          <w:rFonts w:ascii="Times New Roman" w:hAnsi="Times New Roman" w:cs="Times New Roman"/>
+          <w:sz w:val="24"/>
+          <w:szCs w:val="24"/>
+        </w:rPr>
+        <w:t>sin Supernova.</w:t>
+      </w:r>
+      <w:r>
+        <w:rPr>
+          <w:noProof/>
+        </w:rPr>
+        <w:t xml:space="preserve"> </w:t>
+      </w:r>
+    </w:p>
+    <w:p>
+      <w:pPr>
+        <w:ind w:firstLine="708"/>
+        <w:jc w:val="both"/>
+        <w:rPr>
+          <w:rFonts w:ascii="Times New Roman" w:hAnsi="Times New Roman" w:cs="Times New Roman"/>
+          <w:sz w:val="24"/>
+          <w:szCs w:val="24"/>
+        </w:rPr>
+      </w:pPr>
+      <w:r>
+        <w:rPr>
+          <w:rFonts w:ascii="Times New Roman" w:hAnsi="Times New Roman" w:cs="Times New Roman"/>
+          <w:sz w:val="24"/>
+          <w:szCs w:val="24"/>
+        </w:rPr>
+        <w:t>Una vez completada la descarga, procederemos con el instalador y ya tendremos SuperCollider listo para trabajar.</w:t>
+      </w:r>
+    </w:p>
+    <w:p>
+      <w:pPr>
+        <w:ind w:firstLine="708"/>
+        <w:jc w:val="both"/>
+        <w:rPr>
+          <w:rFonts w:ascii="Times New Roman" w:hAnsi="Times New Roman" w:cs="Times New Roman"/>
+          <w:sz w:val="24"/>
+          <w:szCs w:val="24"/>
+        </w:rPr>
+      </w:pPr>
+    </w:p>
+    <w:p>
+      <w:pPr>
+        <w:pStyle w:val="Ttulo2"/>
+        <w:rPr>
+          <w:rFonts w:ascii="Times New Roman" w:hAnsi="Times New Roman" w:cs="Times New Roman"/>
+          <w:sz w:val="36"/>
+          <w:szCs w:val="36"/>
+        </w:rPr>
+      </w:pPr>
+      <w:bookmarkStart w:id="40" w:name="_Toc38014791"/>
+      <w:r>
+        <w:rPr>
+          <w:rFonts w:ascii="Times New Roman" w:hAnsi="Times New Roman" w:cs="Times New Roman"/>
+          <w:sz w:val="36"/>
+          <w:szCs w:val="36"/>
+        </w:rPr>
+        <w:t>6.2 Interfaz</w:t>
+      </w:r>
+      <w:bookmarkEnd w:id="40"/>
+    </w:p>
+    <w:p/>
+    <w:p>
+      <w:pPr>
+        <w:rPr>
+          <w:rFonts w:ascii="Times New Roman" w:hAnsi="Times New Roman" w:cs="Times New Roman"/>
+          <w:sz w:val="24"/>
+          <w:szCs w:val="24"/>
+        </w:rPr>
+      </w:pPr>
+      <w:r>
+        <w:tab/>
+      </w:r>
+      <w:r>
+        <w:rPr>
+          <w:rFonts w:ascii="Times New Roman" w:hAnsi="Times New Roman" w:cs="Times New Roman"/>
+          <w:sz w:val="24"/>
+          <w:szCs w:val="24"/>
+        </w:rPr>
+        <w:t>Cuando abrimos por primera vez SuperCollider nos encontramos con una vista general de la interfaz tal y como se ve en la siguiente imagen:</w:t>
+      </w:r>
+    </w:p>
+    <w:p/>
+    <w:p>
+      <w:r>
+        <w:rPr>
+          <w:noProof/>
+        </w:rPr>
+        <w:drawing>
+          <wp:anchor distT="0" distB="0" distL="114300" distR="114300" simplePos="0" relativeHeight="251753472" behindDoc="1" locked="0" layoutInCell="1" allowOverlap="1" wp14:anchorId="59B0E84C" wp14:editId="77EDDB1A">
+            <wp:simplePos x="0" y="0"/>
+            <wp:positionH relativeFrom="margin">
+              <wp:align>right</wp:align>
+            </wp:positionH>
+            <wp:positionV relativeFrom="paragraph">
+              <wp:posOffset>119731</wp:posOffset>
+            </wp:positionV>
+            <wp:extent cx="5400040" cy="3035935"/>
+            <wp:effectExtent l="0" t="0" r="0" b="0"/>
+            <wp:wrapNone/>
+            <wp:docPr id="155" name="Imagen 155"/>
+            <wp:cNvGraphicFramePr>
+              <a:graphicFrameLocks xmlns:a="http://schemas.openxmlformats.org/drawingml/2006/main" noChangeAspect="1"/>
+            </wp:cNvGraphicFramePr>
+            <a:graphic xmlns:a="http://schemas.openxmlformats.org/drawingml/2006/main">
+              <a:graphicData uri="http://schemas.openxmlformats.org/drawingml/2006/picture">
+                <pic:pic xmlns:pic="http://schemas.openxmlformats.org/drawingml/2006/picture">
+                  <pic:nvPicPr>
+                    <pic:cNvPr id="0" name="Picture 6"/>
+                    <pic:cNvPicPr>
+                      <a:picLocks noChangeAspect="1" noChangeArrowheads="1"/>
+                    </pic:cNvPicPr>
+                  </pic:nvPicPr>
+                  <pic:blipFill>
+                    <a:blip r:embed="rId68" cstate="print">
+                      <a:extLst>
+                        <a:ext uri="{28A0092B-C50C-407E-A947-70E740481C1C}">
+                          <a14:useLocalDpi xmlns:a14="http://schemas.microsoft.com/office/drawing/2010/main" val="0"/>
+                        </a:ext>
+                      </a:extLst>
+                    </a:blip>
+                    <a:srcRect/>
+                    <a:stretch>
+                      <a:fillRect/>
+                    </a:stretch>
+                  </pic:blipFill>
+                  <pic:spPr bwMode="auto">
+                    <a:xfrm>
+                      <a:off x="0" y="0"/>
+                      <a:ext cx="5400040" cy="3035935"/>
+                    </a:xfrm>
+                    <a:prstGeom prst="rect">
+                      <a:avLst/>
+                    </a:prstGeom>
+                    <a:noFill/>
+                    <a:ln>
+                      <a:noFill/>
+                    </a:ln>
+                  </pic:spPr>
+                </pic:pic>
+              </a:graphicData>
+            </a:graphic>
+          </wp:anchor>
+        </w:drawing>
+      </w:r>
+    </w:p>
+    <w:p/>
+    <w:p/>
+    <w:p/>
+    <w:p/>
+    <w:p/>
+    <w:p/>
+    <w:p/>
+    <w:p/>
+    <w:p/>
+    <w:p>
+      <w:pPr>
+        <w:jc w:val="both"/>
+        <w:rPr>
+          <w:rFonts w:ascii="Times New Roman" w:hAnsi="Times New Roman" w:cs="Times New Roman"/>
+          <w:sz w:val="24"/>
+          <w:szCs w:val="24"/>
+        </w:rPr>
+      </w:pPr>
+      <w:r>
+        <w:lastRenderedPageBreak/>
+        <w:tab/>
+      </w:r>
+      <w:r>
+        <w:rPr>
+          <w:rFonts w:ascii="Times New Roman" w:hAnsi="Times New Roman" w:cs="Times New Roman"/>
+          <w:sz w:val="24"/>
+          <w:szCs w:val="24"/>
+        </w:rPr>
+        <w:t>Hemos numerado del 1 al 5 las zonas principales de este entorno de desarrollo:</w:t>
+      </w:r>
+    </w:p>
+    <w:p>
+      <w:pPr>
+        <w:jc w:val="both"/>
+        <w:rPr>
+          <w:rFonts w:ascii="Times New Roman" w:hAnsi="Times New Roman" w:cs="Times New Roman"/>
+          <w:sz w:val="24"/>
+          <w:szCs w:val="24"/>
+        </w:rPr>
+      </w:pPr>
+      <w:r>
+        <w:rPr>
+          <w:rFonts w:ascii="Times New Roman" w:hAnsi="Times New Roman" w:cs="Times New Roman"/>
+          <w:sz w:val="24"/>
+          <w:szCs w:val="24"/>
+        </w:rPr>
+        <w:tab/>
+      </w:r>
+    </w:p>
+    <w:p>
+      <w:pPr>
+        <w:pStyle w:val="Prrafodelista"/>
+        <w:numPr>
+          <w:ilvl w:val="0"/>
+          <w:numId w:val="27"/>
+        </w:numPr>
+        <w:jc w:val="both"/>
+        <w:rPr>
+          <w:rFonts w:ascii="Times New Roman" w:hAnsi="Times New Roman" w:cs="Times New Roman"/>
+          <w:sz w:val="24"/>
+          <w:szCs w:val="24"/>
+        </w:rPr>
+      </w:pPr>
+      <w:proofErr w:type="spellStart"/>
+      <w:r>
+        <w:rPr>
+          <w:rFonts w:ascii="Times New Roman" w:hAnsi="Times New Roman" w:cs="Times New Roman"/>
+          <w:b/>
+          <w:bCs/>
+          <w:sz w:val="24"/>
+          <w:szCs w:val="24"/>
+        </w:rPr>
+        <w:t>Documents</w:t>
+      </w:r>
+      <w:proofErr w:type="spellEnd"/>
+      <w:r>
+        <w:rPr>
+          <w:rFonts w:ascii="Times New Roman" w:hAnsi="Times New Roman" w:cs="Times New Roman"/>
+          <w:b/>
+          <w:bCs/>
+          <w:sz w:val="24"/>
+          <w:szCs w:val="24"/>
+        </w:rPr>
+        <w:t>:</w:t>
+      </w:r>
+      <w:r>
+        <w:rPr>
+          <w:rFonts w:ascii="Times New Roman" w:hAnsi="Times New Roman" w:cs="Times New Roman"/>
+          <w:sz w:val="24"/>
+          <w:szCs w:val="24"/>
+        </w:rPr>
+        <w:t xml:space="preserve"> En esta sección encontraremos una lista de los archivos .</w:t>
+      </w:r>
+      <w:proofErr w:type="spellStart"/>
+      <w:r>
+        <w:rPr>
+          <w:rFonts w:ascii="Times New Roman" w:hAnsi="Times New Roman" w:cs="Times New Roman"/>
+          <w:sz w:val="24"/>
+          <w:szCs w:val="24"/>
+        </w:rPr>
+        <w:t>scd</w:t>
+      </w:r>
+      <w:proofErr w:type="spellEnd"/>
+      <w:r>
+        <w:rPr>
+          <w:rFonts w:ascii="Times New Roman" w:hAnsi="Times New Roman" w:cs="Times New Roman"/>
+          <w:sz w:val="24"/>
+          <w:szCs w:val="24"/>
+        </w:rPr>
+        <w:t xml:space="preserve"> que tenemos abiertos en ese momento.</w:t>
+      </w:r>
+    </w:p>
+    <w:p>
+      <w:pPr>
+        <w:pStyle w:val="Prrafodelista"/>
+        <w:ind w:left="2130"/>
+        <w:jc w:val="both"/>
+        <w:rPr>
+          <w:rFonts w:ascii="Times New Roman" w:hAnsi="Times New Roman" w:cs="Times New Roman"/>
+          <w:sz w:val="24"/>
+          <w:szCs w:val="24"/>
+        </w:rPr>
+      </w:pPr>
+    </w:p>
+    <w:p>
+      <w:pPr>
+        <w:pStyle w:val="Prrafodelista"/>
+        <w:numPr>
+          <w:ilvl w:val="0"/>
+          <w:numId w:val="27"/>
+        </w:numPr>
+        <w:jc w:val="both"/>
+        <w:rPr>
+          <w:rFonts w:ascii="Times New Roman" w:hAnsi="Times New Roman" w:cs="Times New Roman"/>
+          <w:sz w:val="24"/>
+          <w:szCs w:val="24"/>
+        </w:rPr>
+      </w:pPr>
+      <w:r>
+        <w:rPr>
+          <w:rFonts w:ascii="Times New Roman" w:hAnsi="Times New Roman" w:cs="Times New Roman"/>
+          <w:b/>
+          <w:bCs/>
+          <w:sz w:val="24"/>
+          <w:szCs w:val="24"/>
+        </w:rPr>
+        <w:t>Vista de archivo:</w:t>
+      </w:r>
+      <w:r>
+        <w:rPr>
+          <w:rFonts w:ascii="Times New Roman" w:hAnsi="Times New Roman" w:cs="Times New Roman"/>
+          <w:sz w:val="24"/>
+          <w:szCs w:val="24"/>
+        </w:rPr>
+        <w:t xml:space="preserve"> En este panel se encuentra el archivo que estemos editando. </w:t>
+      </w:r>
+      <w:r>
+        <w:rPr>
+          <w:rFonts w:ascii="Times New Roman" w:hAnsi="Times New Roman" w:cs="Times New Roman"/>
+          <w:sz w:val="24"/>
+          <w:szCs w:val="24"/>
+        </w:rPr>
+        <w:t>Será aquí donde programemos y ejecutemos nuestro código.</w:t>
+      </w:r>
+    </w:p>
+    <w:p>
+      <w:pPr>
+        <w:pStyle w:val="Prrafodelista"/>
+        <w:jc w:val="both"/>
+        <w:rPr>
+          <w:rFonts w:ascii="Times New Roman" w:hAnsi="Times New Roman" w:cs="Times New Roman"/>
+          <w:sz w:val="24"/>
+          <w:szCs w:val="24"/>
+        </w:rPr>
+      </w:pPr>
+    </w:p>
+    <w:p>
+      <w:pPr>
+        <w:pStyle w:val="Prrafodelista"/>
+        <w:numPr>
+          <w:ilvl w:val="0"/>
+          <w:numId w:val="27"/>
+        </w:numPr>
+        <w:jc w:val="both"/>
+        <w:rPr>
+          <w:rFonts w:ascii="Times New Roman" w:hAnsi="Times New Roman" w:cs="Times New Roman"/>
+          <w:sz w:val="24"/>
+          <w:szCs w:val="24"/>
+        </w:rPr>
+      </w:pPr>
+      <w:r>
+        <w:rPr>
+          <w:rFonts w:ascii="Times New Roman" w:hAnsi="Times New Roman" w:cs="Times New Roman"/>
+          <w:b/>
+          <w:bCs/>
+          <w:sz w:val="24"/>
+          <w:szCs w:val="24"/>
+        </w:rPr>
+        <w:t xml:space="preserve">Post </w:t>
+      </w:r>
+      <w:proofErr w:type="spellStart"/>
+      <w:r>
+        <w:rPr>
+          <w:rFonts w:ascii="Times New Roman" w:hAnsi="Times New Roman" w:cs="Times New Roman"/>
+          <w:b/>
+          <w:bCs/>
+          <w:sz w:val="24"/>
+          <w:szCs w:val="24"/>
+        </w:rPr>
+        <w:t>Window</w:t>
+      </w:r>
+      <w:proofErr w:type="spellEnd"/>
+      <w:r>
+        <w:rPr>
+          <w:rFonts w:ascii="Times New Roman" w:hAnsi="Times New Roman" w:cs="Times New Roman"/>
+          <w:b/>
+          <w:bCs/>
+          <w:sz w:val="24"/>
+          <w:szCs w:val="24"/>
+        </w:rPr>
+        <w:t>:</w:t>
+      </w:r>
+      <w:r>
+        <w:rPr>
+          <w:rFonts w:ascii="Times New Roman" w:hAnsi="Times New Roman" w:cs="Times New Roman"/>
+          <w:sz w:val="24"/>
+          <w:szCs w:val="24"/>
+        </w:rPr>
+        <w:t xml:space="preserve"> Actúa como la consola del lenguaje. Aquí veremos el resultado de la ejecución de las líneas de código, información sobre el sistema y servidores a la hora de arrancar un servidor o eliminarlo…</w:t>
+      </w:r>
+    </w:p>
+    <w:p>
+      <w:pPr>
+        <w:pStyle w:val="Prrafodelista"/>
+        <w:jc w:val="both"/>
+        <w:rPr>
+          <w:rFonts w:ascii="Times New Roman" w:hAnsi="Times New Roman" w:cs="Times New Roman"/>
+          <w:sz w:val="24"/>
+          <w:szCs w:val="24"/>
+        </w:rPr>
+      </w:pPr>
+    </w:p>
+    <w:p>
+      <w:pPr>
+        <w:pStyle w:val="Prrafodelista"/>
+        <w:numPr>
+          <w:ilvl w:val="0"/>
+          <w:numId w:val="27"/>
+        </w:numPr>
+        <w:jc w:val="both"/>
+        <w:rPr>
+          <w:rFonts w:ascii="Times New Roman" w:hAnsi="Times New Roman" w:cs="Times New Roman"/>
+          <w:sz w:val="24"/>
+          <w:szCs w:val="24"/>
+        </w:rPr>
+      </w:pPr>
+      <w:r>
+        <w:rPr>
+          <w:rFonts w:ascii="Times New Roman" w:hAnsi="Times New Roman" w:cs="Times New Roman"/>
+          <w:sz w:val="24"/>
+          <w:szCs w:val="24"/>
+        </w:rPr>
+        <w:t xml:space="preserve">En esta zona podemos escoger entre visualizar la Post </w:t>
+      </w:r>
+      <w:proofErr w:type="spellStart"/>
+      <w:r>
+        <w:rPr>
+          <w:rFonts w:ascii="Times New Roman" w:hAnsi="Times New Roman" w:cs="Times New Roman"/>
+          <w:sz w:val="24"/>
+          <w:szCs w:val="24"/>
+        </w:rPr>
+        <w:t>Window</w:t>
+      </w:r>
+      <w:proofErr w:type="spellEnd"/>
+      <w:r>
+        <w:rPr>
+          <w:rFonts w:ascii="Times New Roman" w:hAnsi="Times New Roman" w:cs="Times New Roman"/>
+          <w:sz w:val="24"/>
+          <w:szCs w:val="24"/>
+        </w:rPr>
+        <w:t xml:space="preserve"> o el </w:t>
+      </w:r>
+      <w:proofErr w:type="spellStart"/>
+      <w:r>
+        <w:rPr>
+          <w:rFonts w:ascii="Times New Roman" w:hAnsi="Times New Roman" w:cs="Times New Roman"/>
+          <w:sz w:val="24"/>
+          <w:szCs w:val="24"/>
+        </w:rPr>
+        <w:t>Help</w:t>
+      </w:r>
+      <w:proofErr w:type="spellEnd"/>
+      <w:r>
+        <w:rPr>
+          <w:rFonts w:ascii="Times New Roman" w:hAnsi="Times New Roman" w:cs="Times New Roman"/>
+          <w:sz w:val="24"/>
+          <w:szCs w:val="24"/>
+        </w:rPr>
+        <w:t xml:space="preserve"> Browser, que es un panel conectado al repositorio en el que podremos consultar tutoriales, glosario y documentación sobre SuperCollider.</w:t>
+      </w:r>
+    </w:p>
+    <w:p>
+      <w:pPr>
+        <w:pStyle w:val="Prrafodelista"/>
+        <w:rPr>
+          <w:rFonts w:ascii="Times New Roman" w:hAnsi="Times New Roman" w:cs="Times New Roman"/>
+          <w:sz w:val="24"/>
+          <w:szCs w:val="24"/>
+        </w:rPr>
+      </w:pPr>
+    </w:p>
+    <w:p>
+      <w:pPr>
+        <w:pStyle w:val="Prrafodelista"/>
+        <w:ind w:left="2130"/>
+        <w:jc w:val="both"/>
+        <w:rPr>
+          <w:rFonts w:ascii="Times New Roman" w:hAnsi="Times New Roman" w:cs="Times New Roman"/>
+          <w:sz w:val="24"/>
+          <w:szCs w:val="24"/>
+        </w:rPr>
+      </w:pPr>
+    </w:p>
+    <w:p>
+      <w:pPr>
+        <w:pStyle w:val="Prrafodelista"/>
+        <w:ind w:left="2130"/>
+      </w:pPr>
+      <w:r>
+        <w:rPr>
+          <w:noProof/>
+        </w:rPr>
+        <w:drawing>
+          <wp:inline distT="0" distB="0" distL="0" distR="0" wp14:anchorId="49B37454" wp14:editId="154E7E75">
+            <wp:extent cx="3352800" cy="4063814"/>
+            <wp:effectExtent l="0" t="0" r="0" b="0"/>
+            <wp:docPr id="156" name="Imagen 156"/>
+            <wp:cNvGraphicFramePr>
+              <a:graphicFrameLocks xmlns:a="http://schemas.openxmlformats.org/drawingml/2006/main" noChangeAspect="1"/>
+            </wp:cNvGraphicFramePr>
+            <a:graphic xmlns:a="http://schemas.openxmlformats.org/drawingml/2006/main">
+              <a:graphicData uri="http://schemas.openxmlformats.org/drawingml/2006/picture">
+                <pic:pic xmlns:pic="http://schemas.openxmlformats.org/drawingml/2006/picture">
+                  <pic:nvPicPr>
+                    <pic:cNvPr id="0" name="Picture 8"/>
+                    <pic:cNvPicPr>
+                      <a:picLocks noChangeAspect="1" noChangeArrowheads="1"/>
+                    </pic:cNvPicPr>
+                  </pic:nvPicPr>
+                  <pic:blipFill>
+                    <a:blip r:embed="rId69">
+                      <a:extLst>
+                        <a:ext uri="{28A0092B-C50C-407E-A947-70E740481C1C}">
+                          <a14:useLocalDpi xmlns:a14="http://schemas.microsoft.com/office/drawing/2010/main" val="0"/>
+                        </a:ext>
+                      </a:extLst>
+                    </a:blip>
+                    <a:srcRect/>
+                    <a:stretch>
+                      <a:fillRect/>
+                    </a:stretch>
+                  </pic:blipFill>
+                  <pic:spPr bwMode="auto">
+                    <a:xfrm>
+                      <a:off x="0" y="0"/>
+                      <a:ext cx="3384963" cy="4102797"/>
+                    </a:xfrm>
+                    <a:prstGeom prst="rect">
+                      <a:avLst/>
+                    </a:prstGeom>
+                    <a:noFill/>
+                    <a:ln>
+                      <a:noFill/>
+                    </a:ln>
+                  </pic:spPr>
+                </pic:pic>
+              </a:graphicData>
+            </a:graphic>
+          </wp:inline>
+        </w:drawing>
+      </w:r>
+    </w:p>
+    <w:p>
+      <w:pPr>
+        <w:pStyle w:val="Prrafodelista"/>
+        <w:ind w:left="2130"/>
+      </w:pPr>
+    </w:p>
+    <w:p>
+      <w:pPr>
+        <w:pStyle w:val="Prrafodelista"/>
+        <w:numPr>
+          <w:ilvl w:val="0"/>
+          <w:numId w:val="27"/>
+        </w:numPr>
+        <w:jc w:val="both"/>
+        <w:rPr>
+          <w:rFonts w:ascii="Times New Roman" w:hAnsi="Times New Roman" w:cs="Times New Roman"/>
+          <w:sz w:val="24"/>
+          <w:szCs w:val="24"/>
+        </w:rPr>
+      </w:pPr>
+      <w:proofErr w:type="gramStart"/>
+      <w:r>
+        <w:rPr>
+          <w:rFonts w:ascii="Times New Roman" w:hAnsi="Times New Roman" w:cs="Times New Roman"/>
+          <w:b/>
+          <w:bCs/>
+          <w:sz w:val="24"/>
+          <w:szCs w:val="24"/>
+        </w:rPr>
+        <w:t>Status</w:t>
+      </w:r>
+      <w:proofErr w:type="gramEnd"/>
+      <w:r>
+        <w:rPr>
+          <w:rFonts w:ascii="Times New Roman" w:hAnsi="Times New Roman" w:cs="Times New Roman"/>
+          <w:b/>
+          <w:bCs/>
+          <w:sz w:val="24"/>
+          <w:szCs w:val="24"/>
+        </w:rPr>
+        <w:t xml:space="preserve"> bar:</w:t>
+      </w:r>
+      <w:r>
+        <w:rPr>
+          <w:rFonts w:ascii="Times New Roman" w:hAnsi="Times New Roman" w:cs="Times New Roman"/>
+          <w:sz w:val="24"/>
+          <w:szCs w:val="24"/>
+        </w:rPr>
+        <w:t xml:space="preserve"> Muestra información en tiempo real sobre el servidor de sonido y el intérprete del lenguaje. Además de notificaciones relacionadas con el IDE.</w:t>
+      </w:r>
+    </w:p>
+    <w:p>
+      <w:pPr>
+        <w:jc w:val="both"/>
+        <w:rPr>
+          <w:rFonts w:ascii="Times New Roman" w:hAnsi="Times New Roman" w:cs="Times New Roman"/>
+          <w:sz w:val="24"/>
+          <w:szCs w:val="24"/>
+        </w:rPr>
+      </w:pPr>
+    </w:p>
+    <w:p>
+      <w:pPr>
+        <w:pStyle w:val="Ttulo2"/>
+        <w:rPr>
+          <w:rFonts w:ascii="Times New Roman" w:hAnsi="Times New Roman" w:cs="Times New Roman"/>
+          <w:sz w:val="36"/>
+          <w:szCs w:val="36"/>
+        </w:rPr>
+      </w:pPr>
+      <w:bookmarkStart w:id="41" w:name="_Toc38014792"/>
+      <w:r>
+        <w:rPr>
+          <w:rFonts w:ascii="Times New Roman" w:hAnsi="Times New Roman" w:cs="Times New Roman"/>
+          <w:sz w:val="36"/>
+          <w:szCs w:val="36"/>
+        </w:rPr>
+        <w:t>6.3 Atajos de teclado</w:t>
+      </w:r>
+      <w:bookmarkEnd w:id="41"/>
+    </w:p>
+    <w:p/>
+    <w:p>
+      <w:pPr>
+        <w:jc w:val="both"/>
+        <w:rPr>
+          <w:rFonts w:ascii="Times New Roman" w:hAnsi="Times New Roman" w:cs="Times New Roman"/>
+          <w:sz w:val="24"/>
+          <w:szCs w:val="24"/>
+        </w:rPr>
+      </w:pPr>
+      <w:r>
+        <w:tab/>
+      </w:r>
+      <w:r>
+        <w:rPr>
+          <w:rFonts w:ascii="Times New Roman" w:hAnsi="Times New Roman" w:cs="Times New Roman"/>
+          <w:sz w:val="24"/>
+          <w:szCs w:val="24"/>
+        </w:rPr>
+        <w:t xml:space="preserve">A continuación, tenemos una tabla que recoge los atajos de teclado principales que existen en SuperCollider, en su versión para SuperCollider en OSX y Windows, </w:t>
+      </w:r>
+      <w:proofErr w:type="spellStart"/>
+      <w:r>
+        <w:rPr>
+          <w:rFonts w:ascii="Times New Roman" w:hAnsi="Times New Roman" w:cs="Times New Roman"/>
+          <w:sz w:val="24"/>
+          <w:szCs w:val="24"/>
+        </w:rPr>
+        <w:t>gedit</w:t>
+      </w:r>
+      <w:proofErr w:type="spellEnd"/>
+      <w:r>
+        <w:rPr>
+          <w:rFonts w:ascii="Times New Roman" w:hAnsi="Times New Roman" w:cs="Times New Roman"/>
+          <w:sz w:val="24"/>
+          <w:szCs w:val="24"/>
+        </w:rPr>
+        <w:t xml:space="preserve"> y Emacs.</w:t>
+      </w:r>
+    </w:p>
+    <w:p/>
+    <w:p>
+      <w:pPr>
+        <w:keepNext/>
+      </w:pPr>
+      <w:r>
+        <w:rPr>
+          <w:noProof/>
+        </w:rPr>
+        <w:drawing>
+          <wp:inline distT="0" distB="0" distL="0" distR="0" wp14:anchorId="152A5988" wp14:editId="36679543">
+            <wp:extent cx="5543550" cy="6515100"/>
+            <wp:effectExtent l="0" t="0" r="0" b="0"/>
+            <wp:docPr id="157" name="Imagen 157"/>
+            <wp:cNvGraphicFramePr>
+              <a:graphicFrameLocks xmlns:a="http://schemas.openxmlformats.org/drawingml/2006/main" noChangeAspect="1"/>
+            </wp:cNvGraphicFramePr>
+            <a:graphic xmlns:a="http://schemas.openxmlformats.org/drawingml/2006/main">
+              <a:graphicData uri="http://schemas.openxmlformats.org/drawingml/2006/picture">
+                <pic:pic xmlns:pic="http://schemas.openxmlformats.org/drawingml/2006/picture">
+                  <pic:nvPicPr>
+                    <pic:cNvPr id="0" name="Picture 10"/>
+                    <pic:cNvPicPr>
+                      <a:picLocks noChangeAspect="1" noChangeArrowheads="1"/>
+                    </pic:cNvPicPr>
+                  </pic:nvPicPr>
+                  <pic:blipFill>
+                    <a:blip r:embed="rId70">
+                      <a:extLst>
+                        <a:ext uri="{28A0092B-C50C-407E-A947-70E740481C1C}">
+                          <a14:useLocalDpi xmlns:a14="http://schemas.microsoft.com/office/drawing/2010/main" val="0"/>
+                        </a:ext>
+                      </a:extLst>
+                    </a:blip>
+                    <a:srcRect/>
+                    <a:stretch>
+                      <a:fillRect/>
+                    </a:stretch>
+                  </pic:blipFill>
+                  <pic:spPr bwMode="auto">
+                    <a:xfrm>
+                      <a:off x="0" y="0"/>
+                      <a:ext cx="5543550" cy="6515100"/>
+                    </a:xfrm>
+                    <a:prstGeom prst="rect">
+                      <a:avLst/>
+                    </a:prstGeom>
+                    <a:noFill/>
+                    <a:ln>
+                      <a:noFill/>
+                    </a:ln>
+                  </pic:spPr>
+                </pic:pic>
+              </a:graphicData>
+            </a:graphic>
+          </wp:inline>
+        </w:drawing>
+      </w:r>
+    </w:p>
+    <w:p>
+      <w:pPr>
+        <w:pStyle w:val="Descripcin"/>
+      </w:pPr>
+      <w:bookmarkStart w:id="42" w:name="_GoBack"/>
+      <w:bookmarkEnd w:id="42"/>
+      <w:r>
+        <w:t xml:space="preserve">Fuente: </w:t>
+      </w:r>
+      <w:r>
+        <w:t>https://www.bartetzki.de/docs/sc_common/shortcuts.pdf</w:t>
+      </w:r>
+    </w:p>
+    <w:p>
+      <w:r>
+        <w:tab/>
+      </w:r>
+    </w:p>
+    <w:p/>
+    <w:p/>
     <w:sectPr>
       <w:pgSz w:w="11906" w:h="16838"/>
       <w:pgMar w:top="1417" w:right="1701" w:bottom="1417" w:left="1701" w:header="708" w:footer="708" w:gutter="0"/>
@@ -31830,6 +33251,92 @@
     </w:lvl>
   </w:abstractNum>
   <w:abstractNum w:abstractNumId="5" w15:restartNumberingAfterBreak="0">
+    <w:nsid w:val="14D55D6B"/>
+    <w:multiLevelType w:val="hybridMultilevel"/>
+    <w:tmpl w:val="14D8F336"/>
+    <w:lvl w:ilvl="0" w:tplc="0C0A000F">
+      <w:start w:val="1"/>
+      <w:numFmt w:val="decimal"/>
+      <w:lvlText w:val="%1."/>
+      <w:lvlJc w:val="left"/>
+      <w:pPr>
+        <w:ind w:left="720" w:hanging="360"/>
+      </w:pPr>
+    </w:lvl>
+    <w:lvl w:ilvl="1" w:tplc="0C0A0019" w:tentative="1">
+      <w:start w:val="1"/>
+      <w:numFmt w:val="lowerLetter"/>
+      <w:lvlText w:val="%2."/>
+      <w:lvlJc w:val="left"/>
+      <w:pPr>
+        <w:ind w:left="1440" w:hanging="360"/>
+      </w:pPr>
+    </w:lvl>
+    <w:lvl w:ilvl="2" w:tplc="0C0A001B" w:tentative="1">
+      <w:start w:val="1"/>
+      <w:numFmt w:val="lowerRoman"/>
+      <w:lvlText w:val="%3."/>
+      <w:lvlJc w:val="right"/>
+      <w:pPr>
+        <w:ind w:left="2160" w:hanging="180"/>
+      </w:pPr>
+    </w:lvl>
+    <w:lvl w:ilvl="3" w:tplc="0C0A000F" w:tentative="1">
+      <w:start w:val="1"/>
+      <w:numFmt w:val="decimal"/>
+      <w:lvlText w:val="%4."/>
+      <w:lvlJc w:val="left"/>
+      <w:pPr>
+        <w:ind w:left="2880" w:hanging="360"/>
+      </w:pPr>
+    </w:lvl>
+    <w:lvl w:ilvl="4" w:tplc="0C0A0019" w:tentative="1">
+      <w:start w:val="1"/>
+      <w:numFmt w:val="lowerLetter"/>
+      <w:lvlText w:val="%5."/>
+      <w:lvlJc w:val="left"/>
+      <w:pPr>
+        <w:ind w:left="3600" w:hanging="360"/>
+      </w:pPr>
+    </w:lvl>
+    <w:lvl w:ilvl="5" w:tplc="0C0A001B" w:tentative="1">
+      <w:start w:val="1"/>
+      <w:numFmt w:val="lowerRoman"/>
+      <w:lvlText w:val="%6."/>
+      <w:lvlJc w:val="right"/>
+      <w:pPr>
+        <w:ind w:left="4320" w:hanging="180"/>
+      </w:pPr>
+    </w:lvl>
+    <w:lvl w:ilvl="6" w:tplc="0C0A000F" w:tentative="1">
+      <w:start w:val="1"/>
+      <w:numFmt w:val="decimal"/>
+      <w:lvlText w:val="%7."/>
+      <w:lvlJc w:val="left"/>
+      <w:pPr>
+        <w:ind w:left="5040" w:hanging="360"/>
+      </w:pPr>
+    </w:lvl>
+    <w:lvl w:ilvl="7" w:tplc="0C0A0019" w:tentative="1">
+      <w:start w:val="1"/>
+      <w:numFmt w:val="lowerLetter"/>
+      <w:lvlText w:val="%8."/>
+      <w:lvlJc w:val="left"/>
+      <w:pPr>
+        <w:ind w:left="5760" w:hanging="360"/>
+      </w:pPr>
+    </w:lvl>
+    <w:lvl w:ilvl="8" w:tplc="0C0A001B" w:tentative="1">
+      <w:start w:val="1"/>
+      <w:numFmt w:val="lowerRoman"/>
+      <w:lvlText w:val="%9."/>
+      <w:lvlJc w:val="right"/>
+      <w:pPr>
+        <w:ind w:left="6480" w:hanging="180"/>
+      </w:pPr>
+    </w:lvl>
+  </w:abstractNum>
+  <w:abstractNum w:abstractNumId="6" w15:restartNumberingAfterBreak="0">
     <w:nsid w:val="1C1E5F33"/>
     <w:multiLevelType w:val="hybridMultilevel"/>
     <w:tmpl w:val="D89A459C"/>
@@ -31942,7 +33449,7 @@
       </w:rPr>
     </w:lvl>
   </w:abstractNum>
-  <w:abstractNum w:abstractNumId="6" w15:restartNumberingAfterBreak="0">
+  <w:abstractNum w:abstractNumId="7" w15:restartNumberingAfterBreak="0">
     <w:nsid w:val="1C9E0522"/>
     <w:multiLevelType w:val="hybridMultilevel"/>
     <w:tmpl w:val="51CC6E5A"/>
@@ -32028,7 +33535,7 @@
       </w:pPr>
     </w:lvl>
   </w:abstractNum>
-  <w:abstractNum w:abstractNumId="7" w15:restartNumberingAfterBreak="0">
+  <w:abstractNum w:abstractNumId="8" w15:restartNumberingAfterBreak="0">
     <w:nsid w:val="21365323"/>
     <w:multiLevelType w:val="hybridMultilevel"/>
     <w:tmpl w:val="5816B3E0"/>
@@ -32141,7 +33648,7 @@
       </w:rPr>
     </w:lvl>
   </w:abstractNum>
-  <w:abstractNum w:abstractNumId="8" w15:restartNumberingAfterBreak="0">
+  <w:abstractNum w:abstractNumId="9" w15:restartNumberingAfterBreak="0">
     <w:nsid w:val="2A5940CF"/>
     <w:multiLevelType w:val="hybridMultilevel"/>
     <w:tmpl w:val="A718B4F8"/>
@@ -32254,7 +33761,7 @@
       </w:rPr>
     </w:lvl>
   </w:abstractNum>
-  <w:abstractNum w:abstractNumId="9" w15:restartNumberingAfterBreak="0">
+  <w:abstractNum w:abstractNumId="10" w15:restartNumberingAfterBreak="0">
     <w:nsid w:val="30561CF2"/>
     <w:multiLevelType w:val="hybridMultilevel"/>
     <w:tmpl w:val="39D044EC"/>
@@ -32367,7 +33874,7 @@
       </w:rPr>
     </w:lvl>
   </w:abstractNum>
-  <w:abstractNum w:abstractNumId="10" w15:restartNumberingAfterBreak="0">
+  <w:abstractNum w:abstractNumId="11" w15:restartNumberingAfterBreak="0">
     <w:nsid w:val="342367D4"/>
     <w:multiLevelType w:val="hybridMultilevel"/>
     <w:tmpl w:val="CE32004C"/>
@@ -32480,7 +33987,7 @@
       </w:rPr>
     </w:lvl>
   </w:abstractNum>
-  <w:abstractNum w:abstractNumId="11" w15:restartNumberingAfterBreak="0">
+  <w:abstractNum w:abstractNumId="12" w15:restartNumberingAfterBreak="0">
     <w:nsid w:val="3AF46638"/>
     <w:multiLevelType w:val="hybridMultilevel"/>
     <w:tmpl w:val="DB7E248A"/>
@@ -32593,7 +34100,7 @@
       </w:rPr>
     </w:lvl>
   </w:abstractNum>
-  <w:abstractNum w:abstractNumId="12" w15:restartNumberingAfterBreak="0">
+  <w:abstractNum w:abstractNumId="13" w15:restartNumberingAfterBreak="0">
     <w:nsid w:val="3B8F2ABD"/>
     <w:multiLevelType w:val="hybridMultilevel"/>
     <w:tmpl w:val="94FE4A04"/>
@@ -32679,7 +34186,7 @@
       </w:pPr>
     </w:lvl>
   </w:abstractNum>
-  <w:abstractNum w:abstractNumId="13" w15:restartNumberingAfterBreak="0">
+  <w:abstractNum w:abstractNumId="14" w15:restartNumberingAfterBreak="0">
     <w:nsid w:val="3D261EB2"/>
     <w:multiLevelType w:val="hybridMultilevel"/>
     <w:tmpl w:val="977ACA30"/>
@@ -32792,7 +34299,7 @@
       </w:rPr>
     </w:lvl>
   </w:abstractNum>
-  <w:abstractNum w:abstractNumId="14" w15:restartNumberingAfterBreak="0">
+  <w:abstractNum w:abstractNumId="15" w15:restartNumberingAfterBreak="0">
     <w:nsid w:val="415778CB"/>
     <w:multiLevelType w:val="hybridMultilevel"/>
     <w:tmpl w:val="FAA2AF9E"/>
@@ -32880,7 +34387,7 @@
       </w:pPr>
     </w:lvl>
   </w:abstractNum>
-  <w:abstractNum w:abstractNumId="15" w15:restartNumberingAfterBreak="0">
+  <w:abstractNum w:abstractNumId="16" w15:restartNumberingAfterBreak="0">
     <w:nsid w:val="438B75ED"/>
     <w:multiLevelType w:val="hybridMultilevel"/>
     <w:tmpl w:val="8B76CE8E"/>
@@ -32993,7 +34500,7 @@
       </w:rPr>
     </w:lvl>
   </w:abstractNum>
-  <w:abstractNum w:abstractNumId="16" w15:restartNumberingAfterBreak="0">
+  <w:abstractNum w:abstractNumId="17" w15:restartNumberingAfterBreak="0">
     <w:nsid w:val="450C22B7"/>
     <w:multiLevelType w:val="hybridMultilevel"/>
     <w:tmpl w:val="18D2856A"/>
@@ -33106,7 +34613,7 @@
       </w:rPr>
     </w:lvl>
   </w:abstractNum>
-  <w:abstractNum w:abstractNumId="17" w15:restartNumberingAfterBreak="0">
+  <w:abstractNum w:abstractNumId="18" w15:restartNumberingAfterBreak="0">
     <w:nsid w:val="4FA81D06"/>
     <w:multiLevelType w:val="hybridMultilevel"/>
     <w:tmpl w:val="5AF4B0A6"/>
@@ -33219,7 +34726,7 @@
       </w:rPr>
     </w:lvl>
   </w:abstractNum>
-  <w:abstractNum w:abstractNumId="18" w15:restartNumberingAfterBreak="0">
+  <w:abstractNum w:abstractNumId="19" w15:restartNumberingAfterBreak="0">
     <w:nsid w:val="54CC593C"/>
     <w:multiLevelType w:val="hybridMultilevel"/>
     <w:tmpl w:val="677EEB40"/>
@@ -33332,7 +34839,93 @@
       </w:rPr>
     </w:lvl>
   </w:abstractNum>
-  <w:abstractNum w:abstractNumId="19" w15:restartNumberingAfterBreak="0">
+  <w:abstractNum w:abstractNumId="20" w15:restartNumberingAfterBreak="0">
+    <w:nsid w:val="5B0640E4"/>
+    <w:multiLevelType w:val="hybridMultilevel"/>
+    <w:tmpl w:val="3800D86C"/>
+    <w:lvl w:ilvl="0" w:tplc="0C0A000F">
+      <w:start w:val="1"/>
+      <w:numFmt w:val="decimal"/>
+      <w:lvlText w:val="%1."/>
+      <w:lvlJc w:val="left"/>
+      <w:pPr>
+        <w:ind w:left="2130" w:hanging="360"/>
+      </w:pPr>
+    </w:lvl>
+    <w:lvl w:ilvl="1" w:tplc="0C0A0019" w:tentative="1">
+      <w:start w:val="1"/>
+      <w:numFmt w:val="lowerLetter"/>
+      <w:lvlText w:val="%2."/>
+      <w:lvlJc w:val="left"/>
+      <w:pPr>
+        <w:ind w:left="2850" w:hanging="360"/>
+      </w:pPr>
+    </w:lvl>
+    <w:lvl w:ilvl="2" w:tplc="0C0A001B" w:tentative="1">
+      <w:start w:val="1"/>
+      <w:numFmt w:val="lowerRoman"/>
+      <w:lvlText w:val="%3."/>
+      <w:lvlJc w:val="right"/>
+      <w:pPr>
+        <w:ind w:left="3570" w:hanging="180"/>
+      </w:pPr>
+    </w:lvl>
+    <w:lvl w:ilvl="3" w:tplc="0C0A000F" w:tentative="1">
+      <w:start w:val="1"/>
+      <w:numFmt w:val="decimal"/>
+      <w:lvlText w:val="%4."/>
+      <w:lvlJc w:val="left"/>
+      <w:pPr>
+        <w:ind w:left="4290" w:hanging="360"/>
+      </w:pPr>
+    </w:lvl>
+    <w:lvl w:ilvl="4" w:tplc="0C0A0019" w:tentative="1">
+      <w:start w:val="1"/>
+      <w:numFmt w:val="lowerLetter"/>
+      <w:lvlText w:val="%5."/>
+      <w:lvlJc w:val="left"/>
+      <w:pPr>
+        <w:ind w:left="5010" w:hanging="360"/>
+      </w:pPr>
+    </w:lvl>
+    <w:lvl w:ilvl="5" w:tplc="0C0A001B" w:tentative="1">
+      <w:start w:val="1"/>
+      <w:numFmt w:val="lowerRoman"/>
+      <w:lvlText w:val="%6."/>
+      <w:lvlJc w:val="right"/>
+      <w:pPr>
+        <w:ind w:left="5730" w:hanging="180"/>
+      </w:pPr>
+    </w:lvl>
+    <w:lvl w:ilvl="6" w:tplc="0C0A000F" w:tentative="1">
+      <w:start w:val="1"/>
+      <w:numFmt w:val="decimal"/>
+      <w:lvlText w:val="%7."/>
+      <w:lvlJc w:val="left"/>
+      <w:pPr>
+        <w:ind w:left="6450" w:hanging="360"/>
+      </w:pPr>
+    </w:lvl>
+    <w:lvl w:ilvl="7" w:tplc="0C0A0019" w:tentative="1">
+      <w:start w:val="1"/>
+      <w:numFmt w:val="lowerLetter"/>
+      <w:lvlText w:val="%8."/>
+      <w:lvlJc w:val="left"/>
+      <w:pPr>
+        <w:ind w:left="7170" w:hanging="360"/>
+      </w:pPr>
+    </w:lvl>
+    <w:lvl w:ilvl="8" w:tplc="0C0A001B" w:tentative="1">
+      <w:start w:val="1"/>
+      <w:numFmt w:val="lowerRoman"/>
+      <w:lvlText w:val="%9."/>
+      <w:lvlJc w:val="right"/>
+      <w:pPr>
+        <w:ind w:left="7890" w:hanging="180"/>
+      </w:pPr>
+    </w:lvl>
+  </w:abstractNum>
+  <w:abstractNum w:abstractNumId="21" w15:restartNumberingAfterBreak="0">
     <w:nsid w:val="64030A12"/>
     <w:multiLevelType w:val="hybridMultilevel"/>
     <w:tmpl w:val="443C3F22"/>
@@ -33418,7 +35011,7 @@
       </w:pPr>
     </w:lvl>
   </w:abstractNum>
-  <w:abstractNum w:abstractNumId="20" w15:restartNumberingAfterBreak="0">
+  <w:abstractNum w:abstractNumId="22" w15:restartNumberingAfterBreak="0">
     <w:nsid w:val="66DB1D11"/>
     <w:multiLevelType w:val="hybridMultilevel"/>
     <w:tmpl w:val="8616645C"/>
@@ -33531,7 +35124,7 @@
       </w:rPr>
     </w:lvl>
   </w:abstractNum>
-  <w:abstractNum w:abstractNumId="21" w15:restartNumberingAfterBreak="0">
+  <w:abstractNum w:abstractNumId="23" w15:restartNumberingAfterBreak="0">
     <w:nsid w:val="70E84DF5"/>
     <w:multiLevelType w:val="hybridMultilevel"/>
     <w:tmpl w:val="9F1A33BE"/>
@@ -33644,7 +35237,7 @@
       </w:rPr>
     </w:lvl>
   </w:abstractNum>
-  <w:abstractNum w:abstractNumId="22" w15:restartNumberingAfterBreak="0">
+  <w:abstractNum w:abstractNumId="24" w15:restartNumberingAfterBreak="0">
     <w:nsid w:val="72A16BC8"/>
     <w:multiLevelType w:val="hybridMultilevel"/>
     <w:tmpl w:val="6FCA3082"/>
@@ -33757,7 +35350,7 @@
       </w:rPr>
     </w:lvl>
   </w:abstractNum>
-  <w:abstractNum w:abstractNumId="23" w15:restartNumberingAfterBreak="0">
+  <w:abstractNum w:abstractNumId="25" w15:restartNumberingAfterBreak="0">
     <w:nsid w:val="7652723A"/>
     <w:multiLevelType w:val="hybridMultilevel"/>
     <w:tmpl w:val="A78C1912"/>
@@ -33870,7 +35463,7 @@
       </w:rPr>
     </w:lvl>
   </w:abstractNum>
-  <w:abstractNum w:abstractNumId="24" w15:restartNumberingAfterBreak="0">
+  <w:abstractNum w:abstractNumId="26" w15:restartNumberingAfterBreak="0">
     <w:nsid w:val="7B1E7042"/>
     <w:multiLevelType w:val="hybridMultilevel"/>
     <w:tmpl w:val="96DCF03E"/>
@@ -33984,34 +35577,34 @@
     </w:lvl>
   </w:abstractNum>
   <w:num w:numId="1">
-    <w:abstractNumId w:val="10"/>
+    <w:abstractNumId w:val="11"/>
   </w:num>
   <w:num w:numId="2">
     <w:abstractNumId w:val="3"/>
   </w:num>
   <w:num w:numId="3">
-    <w:abstractNumId w:val="13"/>
+    <w:abstractNumId w:val="14"/>
   </w:num>
   <w:num w:numId="4">
-    <w:abstractNumId w:val="17"/>
+    <w:abstractNumId w:val="18"/>
   </w:num>
   <w:num w:numId="5">
     <w:abstractNumId w:val="1"/>
   </w:num>
   <w:num w:numId="6">
-    <w:abstractNumId w:val="23"/>
+    <w:abstractNumId w:val="25"/>
   </w:num>
   <w:num w:numId="7">
-    <w:abstractNumId w:val="5"/>
+    <w:abstractNumId w:val="6"/>
   </w:num>
   <w:num w:numId="8">
-    <w:abstractNumId w:val="12"/>
+    <w:abstractNumId w:val="13"/>
   </w:num>
   <w:num w:numId="9">
-    <w:abstractNumId w:val="24"/>
+    <w:abstractNumId w:val="26"/>
   </w:num>
   <w:num w:numId="10">
-    <w:abstractNumId w:val="16"/>
+    <w:abstractNumId w:val="17"/>
   </w:num>
   <w:num w:numId="11">
     <w:abstractNumId w:val="0"/>
@@ -34020,42 +35613,48 @@
     <w:abstractNumId w:val="2"/>
   </w:num>
   <w:num w:numId="13">
-    <w:abstractNumId w:val="14"/>
+    <w:abstractNumId w:val="15"/>
   </w:num>
   <w:num w:numId="14">
-    <w:abstractNumId w:val="21"/>
+    <w:abstractNumId w:val="23"/>
   </w:num>
   <w:num w:numId="15">
-    <w:abstractNumId w:val="6"/>
+    <w:abstractNumId w:val="7"/>
   </w:num>
   <w:num w:numId="16">
+    <w:abstractNumId w:val="9"/>
+  </w:num>
+  <w:num w:numId="17">
+    <w:abstractNumId w:val="10"/>
+  </w:num>
+  <w:num w:numId="18">
+    <w:abstractNumId w:val="19"/>
+  </w:num>
+  <w:num w:numId="19">
+    <w:abstractNumId w:val="12"/>
+  </w:num>
+  <w:num w:numId="20">
     <w:abstractNumId w:val="8"/>
   </w:num>
-  <w:num w:numId="17">
-    <w:abstractNumId w:val="9"/>
-  </w:num>
-  <w:num w:numId="18">
-    <w:abstractNumId w:val="18"/>
-  </w:num>
-  <w:num w:numId="19">
-    <w:abstractNumId w:val="11"/>
-  </w:num>
-  <w:num w:numId="20">
-    <w:abstractNumId w:val="7"/>
-  </w:num>
   <w:num w:numId="21">
-    <w:abstractNumId w:val="15"/>
+    <w:abstractNumId w:val="16"/>
   </w:num>
   <w:num w:numId="22">
-    <w:abstractNumId w:val="19"/>
+    <w:abstractNumId w:val="21"/>
   </w:num>
   <w:num w:numId="23">
     <w:abstractNumId w:val="4"/>
   </w:num>
   <w:num w:numId="24">
+    <w:abstractNumId w:val="24"/>
+  </w:num>
+  <w:num w:numId="25">
     <w:abstractNumId w:val="22"/>
   </w:num>
-  <w:num w:numId="25">
+  <w:num w:numId="26">
+    <w:abstractNumId w:val="5"/>
+  </w:num>
+  <w:num w:numId="27">
     <w:abstractNumId w:val="20"/>
   </w:num>
 </w:numbering>
@@ -35133,7 +36732,7 @@
 </file>
 
 <file path=customXml/itemProps2.xml><?xml version="1.0" encoding="utf-8"?>
-<ds:datastoreItem xmlns:ds="http://schemas.openxmlformats.org/officeDocument/2006/customXml" ds:itemID="{691173A2-EFAB-4A32-B750-C4A8D8204699}">
+<ds:datastoreItem xmlns:ds="http://schemas.openxmlformats.org/officeDocument/2006/customXml" ds:itemID="{AC06B4E3-8708-4140-A492-0DDA64A67FAB}">
   <ds:schemaRefs>
     <ds:schemaRef ds:uri="http://schemas.openxmlformats.org/officeDocument/2006/bibliography"/>
   </ds:schemaRefs>

</xml_diff>